<commit_message>
update readme + new run exe
</commit_message>
<xml_diff>
--- a/documentation/code/DV_UML_Descriptions.docx
+++ b/documentation/code/DV_UML_Descriptions.docx
@@ -11929,6 +11929,110 @@
           </w:p>
         </w:tc>
       </w:tr>
+      <w:tr>
+        <w:tc>
+          <w:tcPr>
+            <w:tcW w:w="4675" w:type="dxa"/>
+            <w:shd w:val="clear" w:color="auto" w:fill="D9E2F3" w:themeFill="accent1" w:themeFillTint="33"/>
+          </w:tcPr>
+          <w:p>
+            <w:pPr>
+              <w:rPr>
+                <w:rFonts w:cstheme="minorHAnsi"/>
+                <w:szCs w:val="24"/>
+              </w:rPr>
+            </w:pPr>
+            <w:r>
+              <w:rPr>
+                <w:rFonts w:cstheme="minorHAnsi"/>
+                <w:szCs w:val="24"/>
+              </w:rPr>
+              <w:t xml:space="preserve">Name: </w:t>
+            </w:r>
+            <w:proofErr w:type="spellStart"/>
+            <w:r>
+              <w:rPr>
+                <w:rFonts w:cstheme="minorHAnsi"/>
+                <w:szCs w:val="24"/>
+              </w:rPr>
+              <w:t>verticalScale</w:t>
+            </w:r>
+            <w:proofErr w:type="spellEnd"/>
+          </w:p>
+        </w:tc>
+        <w:tc>
+          <w:tcPr>
+            <w:tcW w:w="4675" w:type="dxa"/>
+            <w:shd w:val="clear" w:color="auto" w:fill="D9E2F3" w:themeFill="accent1" w:themeFillTint="33"/>
+          </w:tcPr>
+          <w:p>
+            <w:pPr>
+              <w:rPr>
+                <w:rFonts w:cstheme="minorHAnsi"/>
+                <w:szCs w:val="24"/>
+              </w:rPr>
+            </w:pPr>
+            <w:r>
+              <w:rPr>
+                <w:rFonts w:cstheme="minorHAnsi"/>
+                <w:szCs w:val="24"/>
+              </w:rPr>
+              <w:t xml:space="preserve">Type: </w:t>
+            </w:r>
+            <w:r>
+              <w:rPr>
+                <w:rFonts w:cstheme="minorHAnsi"/>
+                <w:szCs w:val="24"/>
+              </w:rPr>
+              <w:t>double</w:t>
+            </w:r>
+          </w:p>
+        </w:tc>
+      </w:tr>
+      <w:tr>
+        <w:tc>
+          <w:tcPr>
+            <w:tcW w:w="9350" w:type="dxa"/>
+            <w:gridSpan w:val="2"/>
+          </w:tcPr>
+          <w:p>
+            <w:pPr>
+              <w:rPr>
+                <w:rFonts w:cstheme="minorHAnsi"/>
+                <w:szCs w:val="24"/>
+              </w:rPr>
+            </w:pPr>
+            <w:r>
+              <w:rPr>
+                <w:rFonts w:cstheme="minorHAnsi"/>
+                <w:szCs w:val="24"/>
+              </w:rPr>
+              <w:t xml:space="preserve">Description: </w:t>
+            </w:r>
+            <w:r>
+              <w:rPr>
+                <w:rFonts w:cstheme="minorHAnsi"/>
+                <w:szCs w:val="24"/>
+              </w:rPr>
+              <w:t>Vertical scal</w:t>
+            </w:r>
+            <w:r>
+              <w:rPr>
+                <w:rFonts w:cstheme="minorHAnsi"/>
+                <w:szCs w:val="24"/>
+              </w:rPr>
+              <w:t>ing</w:t>
+            </w:r>
+            <w:r>
+              <w:rPr>
+                <w:rFonts w:cstheme="minorHAnsi"/>
+                <w:szCs w:val="24"/>
+              </w:rPr>
+              <w:t xml:space="preserve"> of upper and lower graphs.</w:t>
+            </w:r>
+          </w:p>
+        </w:tc>
+      </w:tr>
     </w:tbl>
     <w:p/>
     <w:p>
@@ -13223,6 +13327,7 @@
                 <w:rFonts w:cstheme="minorHAnsi"/>
                 <w:szCs w:val="24"/>
               </w:rPr>
+              <w:lastRenderedPageBreak/>
               <w:t xml:space="preserve">Description: </w:t>
             </w:r>
             <w:r>
@@ -13329,7 +13434,6 @@
       <w:bookmarkStart w:id="37" w:name="_Toc107859934"/>
       <w:proofErr w:type="spellStart"/>
       <w:r>
-        <w:lastRenderedPageBreak/>
         <w:t>AddGraph</w:t>
       </w:r>
       <w:bookmarkEnd w:id="37"/>
@@ -14694,6 +14798,7 @@
                 <w:rFonts w:cstheme="minorHAnsi"/>
                 <w:szCs w:val="24"/>
               </w:rPr>
+              <w:lastRenderedPageBreak/>
               <w:t>Name:</w:t>
             </w:r>
             <w:r>
@@ -14924,7 +15029,6 @@
                 <w:rFonts w:cstheme="minorHAnsi"/>
                 <w:szCs w:val="24"/>
               </w:rPr>
-              <w:lastRenderedPageBreak/>
               <w:t>Name:</w:t>
             </w:r>
             <w:r>
@@ -16788,6 +16892,7 @@
                 <w:rFonts w:cstheme="minorHAnsi"/>
                 <w:szCs w:val="24"/>
               </w:rPr>
+              <w:lastRenderedPageBreak/>
               <w:t xml:space="preserve">Description: </w:t>
             </w:r>
             <w:proofErr w:type="spellStart"/>
@@ -16940,6 +17045,2055 @@
                 <w:rFonts w:cstheme="minorHAnsi"/>
                 <w:szCs w:val="24"/>
               </w:rPr>
+              <w:t xml:space="preserve">Name: </w:t>
+            </w:r>
+            <w:proofErr w:type="spellStart"/>
+            <w:r>
+              <w:rPr>
+                <w:rFonts w:cstheme="minorHAnsi"/>
+                <w:szCs w:val="24"/>
+              </w:rPr>
+              <w:t>upperIsLower</w:t>
+            </w:r>
+            <w:proofErr w:type="spellEnd"/>
+          </w:p>
+        </w:tc>
+        <w:tc>
+          <w:tcPr>
+            <w:tcW w:w="4675" w:type="dxa"/>
+            <w:shd w:val="clear" w:color="auto" w:fill="D9E2F3" w:themeFill="accent1" w:themeFillTint="33"/>
+          </w:tcPr>
+          <w:p>
+            <w:pPr>
+              <w:rPr>
+                <w:rFonts w:cstheme="minorHAnsi"/>
+                <w:szCs w:val="24"/>
+              </w:rPr>
+            </w:pPr>
+            <w:r>
+              <w:rPr>
+                <w:rFonts w:cstheme="minorHAnsi"/>
+                <w:szCs w:val="24"/>
+              </w:rPr>
+              <w:t xml:space="preserve">Type: </w:t>
+            </w:r>
+            <w:proofErr w:type="spellStart"/>
+            <w:r>
+              <w:rPr>
+                <w:rFonts w:cstheme="minorHAnsi"/>
+                <w:szCs w:val="24"/>
+              </w:rPr>
+              <w:t>boolean</w:t>
+            </w:r>
+            <w:proofErr w:type="spellEnd"/>
+          </w:p>
+        </w:tc>
+      </w:tr>
+      <w:tr>
+        <w:tc>
+          <w:tcPr>
+            <w:tcW w:w="9350" w:type="dxa"/>
+            <w:gridSpan w:val="2"/>
+          </w:tcPr>
+          <w:p>
+            <w:pPr>
+              <w:rPr>
+                <w:rFonts w:cstheme="minorHAnsi"/>
+                <w:szCs w:val="24"/>
+              </w:rPr>
+            </w:pPr>
+            <w:r>
+              <w:rPr>
+                <w:rFonts w:cstheme="minorHAnsi"/>
+                <w:szCs w:val="24"/>
+              </w:rPr>
+              <w:t xml:space="preserve">Description: </w:t>
+            </w:r>
+            <w:r>
+              <w:rPr>
+                <w:rFonts w:cstheme="minorHAnsi"/>
+                <w:szCs w:val="24"/>
+              </w:rPr>
+              <w:t>Whether the upper class is on the lower or left side of the grap</w:t>
+            </w:r>
+            <w:r>
+              <w:rPr>
+                <w:rFonts w:cstheme="minorHAnsi"/>
+                <w:szCs w:val="24"/>
+              </w:rPr>
+              <w:t>h</w:t>
+            </w:r>
+            <w:r>
+              <w:rPr>
+                <w:rFonts w:cstheme="minorHAnsi"/>
+                <w:szCs w:val="24"/>
+              </w:rPr>
+              <w:t xml:space="preserve"> or not</w:t>
+            </w:r>
+            <w:r>
+              <w:rPr>
+                <w:rFonts w:cstheme="minorHAnsi"/>
+                <w:szCs w:val="24"/>
+              </w:rPr>
+              <w:t>.</w:t>
+            </w:r>
+          </w:p>
+        </w:tc>
+      </w:tr>
+      <w:tr>
+        <w:tc>
+          <w:tcPr>
+            <w:tcW w:w="4675" w:type="dxa"/>
+            <w:shd w:val="clear" w:color="auto" w:fill="D9E2F3" w:themeFill="accent1" w:themeFillTint="33"/>
+          </w:tcPr>
+          <w:p>
+            <w:pPr>
+              <w:rPr>
+                <w:rFonts w:cstheme="minorHAnsi"/>
+                <w:szCs w:val="24"/>
+              </w:rPr>
+            </w:pPr>
+            <w:r>
+              <w:rPr>
+                <w:rFonts w:cstheme="minorHAnsi"/>
+                <w:szCs w:val="24"/>
+              </w:rPr>
+              <w:t xml:space="preserve">Name: </w:t>
+            </w:r>
+            <w:r>
+              <w:rPr>
+                <w:rFonts w:cstheme="minorHAnsi"/>
+                <w:szCs w:val="24"/>
+              </w:rPr>
+              <w:t>accuracy</w:t>
+            </w:r>
+          </w:p>
+        </w:tc>
+        <w:tc>
+          <w:tcPr>
+            <w:tcW w:w="4675" w:type="dxa"/>
+            <w:shd w:val="clear" w:color="auto" w:fill="D9E2F3" w:themeFill="accent1" w:themeFillTint="33"/>
+          </w:tcPr>
+          <w:p>
+            <w:pPr>
+              <w:rPr>
+                <w:rFonts w:cstheme="minorHAnsi"/>
+                <w:szCs w:val="24"/>
+              </w:rPr>
+            </w:pPr>
+            <w:r>
+              <w:rPr>
+                <w:rFonts w:cstheme="minorHAnsi"/>
+                <w:szCs w:val="24"/>
+              </w:rPr>
+              <w:t xml:space="preserve">Type: </w:t>
+            </w:r>
+            <w:r>
+              <w:rPr>
+                <w:rFonts w:cstheme="minorHAnsi"/>
+                <w:szCs w:val="24"/>
+              </w:rPr>
+              <w:t>double</w:t>
+            </w:r>
+          </w:p>
+        </w:tc>
+      </w:tr>
+      <w:tr>
+        <w:tc>
+          <w:tcPr>
+            <w:tcW w:w="9350" w:type="dxa"/>
+            <w:gridSpan w:val="2"/>
+          </w:tcPr>
+          <w:p>
+            <w:pPr>
+              <w:rPr>
+                <w:rFonts w:cstheme="minorHAnsi"/>
+                <w:szCs w:val="24"/>
+              </w:rPr>
+            </w:pPr>
+            <w:r>
+              <w:rPr>
+                <w:rFonts w:cstheme="minorHAnsi"/>
+                <w:szCs w:val="24"/>
+              </w:rPr>
+              <w:t xml:space="preserve">Description: </w:t>
+            </w:r>
+            <w:r>
+              <w:rPr>
+                <w:rFonts w:cstheme="minorHAnsi"/>
+                <w:szCs w:val="24"/>
+              </w:rPr>
+              <w:t>Accuracy of the current visualization.</w:t>
+            </w:r>
+          </w:p>
+        </w:tc>
+      </w:tr>
+      <w:tr>
+        <w:tc>
+          <w:tcPr>
+            <w:tcW w:w="4675" w:type="dxa"/>
+            <w:shd w:val="clear" w:color="auto" w:fill="D9E2F3" w:themeFill="accent1" w:themeFillTint="33"/>
+          </w:tcPr>
+          <w:p>
+            <w:pPr>
+              <w:rPr>
+                <w:rFonts w:cstheme="minorHAnsi"/>
+                <w:szCs w:val="24"/>
+              </w:rPr>
+            </w:pPr>
+            <w:r>
+              <w:rPr>
+                <w:rFonts w:cstheme="minorHAnsi"/>
+                <w:szCs w:val="24"/>
+              </w:rPr>
+              <w:t xml:space="preserve">Name: </w:t>
+            </w:r>
+            <w:proofErr w:type="spellStart"/>
+            <w:r>
+              <w:rPr>
+                <w:rFonts w:cstheme="minorHAnsi"/>
+                <w:szCs w:val="24"/>
+              </w:rPr>
+              <w:t>allDataCM</w:t>
+            </w:r>
+            <w:proofErr w:type="spellEnd"/>
+          </w:p>
+        </w:tc>
+        <w:tc>
+          <w:tcPr>
+            <w:tcW w:w="4675" w:type="dxa"/>
+            <w:shd w:val="clear" w:color="auto" w:fill="D9E2F3" w:themeFill="accent1" w:themeFillTint="33"/>
+          </w:tcPr>
+          <w:p>
+            <w:pPr>
+              <w:rPr>
+                <w:rFonts w:cstheme="minorHAnsi"/>
+                <w:szCs w:val="24"/>
+              </w:rPr>
+            </w:pPr>
+            <w:r>
+              <w:rPr>
+                <w:rFonts w:cstheme="minorHAnsi"/>
+                <w:szCs w:val="24"/>
+              </w:rPr>
+              <w:t xml:space="preserve">Type: </w:t>
+            </w:r>
+            <w:r>
+              <w:rPr>
+                <w:rFonts w:cstheme="minorHAnsi"/>
+                <w:szCs w:val="24"/>
+              </w:rPr>
+              <w:t>String</w:t>
+            </w:r>
+          </w:p>
+        </w:tc>
+      </w:tr>
+      <w:tr>
+        <w:tc>
+          <w:tcPr>
+            <w:tcW w:w="9350" w:type="dxa"/>
+            <w:gridSpan w:val="2"/>
+          </w:tcPr>
+          <w:p>
+            <w:pPr>
+              <w:rPr>
+                <w:rFonts w:cstheme="minorHAnsi"/>
+                <w:szCs w:val="24"/>
+              </w:rPr>
+            </w:pPr>
+            <w:r>
+              <w:rPr>
+                <w:rFonts w:cstheme="minorHAnsi"/>
+                <w:szCs w:val="24"/>
+              </w:rPr>
+              <w:t xml:space="preserve">Description: </w:t>
+            </w:r>
+            <w:r>
+              <w:rPr>
+                <w:rFonts w:cstheme="minorHAnsi"/>
+                <w:szCs w:val="24"/>
+              </w:rPr>
+              <w:t>Confusion matrix for all data of the current visualization.</w:t>
+            </w:r>
+          </w:p>
+        </w:tc>
+      </w:tr>
+      <w:tr>
+        <w:tc>
+          <w:tcPr>
+            <w:tcW w:w="4675" w:type="dxa"/>
+            <w:shd w:val="clear" w:color="auto" w:fill="D9E2F3" w:themeFill="accent1" w:themeFillTint="33"/>
+          </w:tcPr>
+          <w:p>
+            <w:pPr>
+              <w:rPr>
+                <w:rFonts w:cstheme="minorHAnsi"/>
+                <w:szCs w:val="24"/>
+              </w:rPr>
+            </w:pPr>
+            <w:r>
+              <w:rPr>
+                <w:rFonts w:cstheme="minorHAnsi"/>
+                <w:szCs w:val="24"/>
+              </w:rPr>
+              <w:t xml:space="preserve">Name: </w:t>
+            </w:r>
+            <w:proofErr w:type="spellStart"/>
+            <w:r>
+              <w:rPr>
+                <w:rFonts w:cstheme="minorHAnsi"/>
+                <w:szCs w:val="24"/>
+              </w:rPr>
+              <w:t>prev</w:t>
+            </w:r>
+            <w:r>
+              <w:rPr>
+                <w:rFonts w:cstheme="minorHAnsi"/>
+                <w:szCs w:val="24"/>
+              </w:rPr>
+              <w:t>AllData</w:t>
+            </w:r>
+            <w:r>
+              <w:rPr>
+                <w:rFonts w:cstheme="minorHAnsi"/>
+                <w:szCs w:val="24"/>
+              </w:rPr>
+              <w:t>CM</w:t>
+            </w:r>
+            <w:proofErr w:type="spellEnd"/>
+          </w:p>
+        </w:tc>
+        <w:tc>
+          <w:tcPr>
+            <w:tcW w:w="4675" w:type="dxa"/>
+            <w:shd w:val="clear" w:color="auto" w:fill="D9E2F3" w:themeFill="accent1" w:themeFillTint="33"/>
+          </w:tcPr>
+          <w:p>
+            <w:pPr>
+              <w:rPr>
+                <w:rFonts w:cstheme="minorHAnsi"/>
+                <w:szCs w:val="24"/>
+              </w:rPr>
+            </w:pPr>
+            <w:r>
+              <w:rPr>
+                <w:rFonts w:cstheme="minorHAnsi"/>
+                <w:szCs w:val="24"/>
+              </w:rPr>
+              <w:t xml:space="preserve">Type: </w:t>
+            </w:r>
+            <w:proofErr w:type="spellStart"/>
+            <w:r>
+              <w:rPr>
+                <w:rFonts w:cstheme="minorHAnsi"/>
+                <w:szCs w:val="24"/>
+              </w:rPr>
+              <w:t>ArrayList</w:t>
+            </w:r>
+            <w:proofErr w:type="spellEnd"/>
+            <w:r>
+              <w:rPr>
+                <w:rFonts w:cstheme="minorHAnsi"/>
+                <w:szCs w:val="24"/>
+              </w:rPr>
+              <w:t>&lt;String&gt;</w:t>
+            </w:r>
+          </w:p>
+        </w:tc>
+      </w:tr>
+      <w:tr>
+        <w:tc>
+          <w:tcPr>
+            <w:tcW w:w="9350" w:type="dxa"/>
+            <w:gridSpan w:val="2"/>
+          </w:tcPr>
+          <w:p>
+            <w:pPr>
+              <w:rPr>
+                <w:rFonts w:cstheme="minorHAnsi"/>
+                <w:szCs w:val="24"/>
+              </w:rPr>
+            </w:pPr>
+            <w:r>
+              <w:rPr>
+                <w:rFonts w:cstheme="minorHAnsi"/>
+                <w:szCs w:val="24"/>
+              </w:rPr>
+              <w:t xml:space="preserve">Description: </w:t>
+            </w:r>
+            <w:proofErr w:type="spellStart"/>
+            <w:r>
+              <w:rPr>
+                <w:rFonts w:cstheme="minorHAnsi"/>
+                <w:szCs w:val="24"/>
+              </w:rPr>
+              <w:t>ArrayList</w:t>
+            </w:r>
+            <w:proofErr w:type="spellEnd"/>
+            <w:r>
+              <w:rPr>
+                <w:rFonts w:cstheme="minorHAnsi"/>
+                <w:szCs w:val="24"/>
+              </w:rPr>
+              <w:t xml:space="preserve"> of </w:t>
+            </w:r>
+            <w:r>
+              <w:rPr>
+                <w:rFonts w:cstheme="minorHAnsi"/>
+                <w:szCs w:val="24"/>
+              </w:rPr>
+              <w:t>each</w:t>
+            </w:r>
+            <w:r>
+              <w:rPr>
+                <w:rFonts w:cstheme="minorHAnsi"/>
+                <w:szCs w:val="24"/>
+              </w:rPr>
+              <w:t xml:space="preserve"> </w:t>
+            </w:r>
+            <w:proofErr w:type="gramStart"/>
+            <w:r>
+              <w:rPr>
+                <w:rFonts w:cstheme="minorHAnsi"/>
+                <w:szCs w:val="24"/>
+              </w:rPr>
+              <w:t>all data</w:t>
+            </w:r>
+            <w:proofErr w:type="gramEnd"/>
+            <w:r>
+              <w:rPr>
+                <w:rFonts w:cstheme="minorHAnsi"/>
+                <w:szCs w:val="24"/>
+              </w:rPr>
+              <w:t xml:space="preserve"> confusion matri</w:t>
+            </w:r>
+            <w:r>
+              <w:rPr>
+                <w:rFonts w:cstheme="minorHAnsi"/>
+                <w:szCs w:val="24"/>
+              </w:rPr>
+              <w:t>x</w:t>
+            </w:r>
+            <w:r>
+              <w:rPr>
+                <w:rFonts w:cstheme="minorHAnsi"/>
+                <w:szCs w:val="24"/>
+              </w:rPr>
+              <w:t xml:space="preserve"> before</w:t>
+            </w:r>
+            <w:r>
+              <w:rPr>
+                <w:rFonts w:cstheme="minorHAnsi"/>
+                <w:szCs w:val="24"/>
+              </w:rPr>
+              <w:t xml:space="preserve"> specifying the visualization. Only applies with 3+ class visualizations. </w:t>
+            </w:r>
+          </w:p>
+        </w:tc>
+      </w:tr>
+      <w:tr>
+        <w:tc>
+          <w:tcPr>
+            <w:tcW w:w="4675" w:type="dxa"/>
+            <w:shd w:val="clear" w:color="auto" w:fill="D9E2F3" w:themeFill="accent1" w:themeFillTint="33"/>
+          </w:tcPr>
+          <w:p>
+            <w:pPr>
+              <w:rPr>
+                <w:rFonts w:cstheme="minorHAnsi"/>
+                <w:szCs w:val="24"/>
+              </w:rPr>
+            </w:pPr>
+            <w:r>
+              <w:rPr>
+                <w:rFonts w:cstheme="minorHAnsi"/>
+                <w:szCs w:val="24"/>
+              </w:rPr>
+              <w:t xml:space="preserve">Name: </w:t>
+            </w:r>
+            <w:proofErr w:type="spellStart"/>
+            <w:r>
+              <w:rPr>
+                <w:rFonts w:cstheme="minorHAnsi"/>
+                <w:szCs w:val="24"/>
+              </w:rPr>
+              <w:t>allDataClassifications</w:t>
+            </w:r>
+            <w:proofErr w:type="spellEnd"/>
+          </w:p>
+        </w:tc>
+        <w:tc>
+          <w:tcPr>
+            <w:tcW w:w="4675" w:type="dxa"/>
+            <w:shd w:val="clear" w:color="auto" w:fill="D9E2F3" w:themeFill="accent1" w:themeFillTint="33"/>
+          </w:tcPr>
+          <w:p>
+            <w:pPr>
+              <w:rPr>
+                <w:rFonts w:cstheme="minorHAnsi"/>
+                <w:szCs w:val="24"/>
+              </w:rPr>
+            </w:pPr>
+            <w:r>
+              <w:rPr>
+                <w:rFonts w:cstheme="minorHAnsi"/>
+                <w:szCs w:val="24"/>
+              </w:rPr>
+              <w:t xml:space="preserve">Type: </w:t>
+            </w:r>
+            <w:proofErr w:type="gramStart"/>
+            <w:r>
+              <w:rPr>
+                <w:rFonts w:cstheme="minorHAnsi"/>
+                <w:szCs w:val="24"/>
+              </w:rPr>
+              <w:t>int[</w:t>
+            </w:r>
+            <w:proofErr w:type="gramEnd"/>
+            <w:r>
+              <w:rPr>
+                <w:rFonts w:cstheme="minorHAnsi"/>
+                <w:szCs w:val="24"/>
+              </w:rPr>
+              <w:t>]</w:t>
+            </w:r>
+          </w:p>
+        </w:tc>
+      </w:tr>
+      <w:tr>
+        <w:tc>
+          <w:tcPr>
+            <w:tcW w:w="9350" w:type="dxa"/>
+            <w:gridSpan w:val="2"/>
+          </w:tcPr>
+          <w:p>
+            <w:pPr>
+              <w:rPr>
+                <w:rFonts w:cstheme="minorHAnsi"/>
+                <w:szCs w:val="24"/>
+              </w:rPr>
+            </w:pPr>
+            <w:r>
+              <w:rPr>
+                <w:rFonts w:cstheme="minorHAnsi"/>
+                <w:szCs w:val="24"/>
+              </w:rPr>
+              <w:t xml:space="preserve">Description: </w:t>
+            </w:r>
+            <w:r>
+              <w:rPr>
+                <w:rFonts w:cstheme="minorHAnsi"/>
+                <w:szCs w:val="24"/>
+              </w:rPr>
+              <w:t>Correct</w:t>
+            </w:r>
+            <w:r>
+              <w:rPr>
+                <w:rFonts w:cstheme="minorHAnsi"/>
+                <w:szCs w:val="24"/>
+              </w:rPr>
+              <w:t xml:space="preserve"> and incorrect </w:t>
+            </w:r>
+            <w:r>
+              <w:rPr>
+                <w:rFonts w:cstheme="minorHAnsi"/>
+                <w:szCs w:val="24"/>
+              </w:rPr>
+              <w:t xml:space="preserve">classifications of the current visualization. </w:t>
+            </w:r>
+          </w:p>
+        </w:tc>
+      </w:tr>
+      <w:tr>
+        <w:tc>
+          <w:tcPr>
+            <w:tcW w:w="4675" w:type="dxa"/>
+            <w:shd w:val="clear" w:color="auto" w:fill="D9E2F3" w:themeFill="accent1" w:themeFillTint="33"/>
+          </w:tcPr>
+          <w:p>
+            <w:pPr>
+              <w:rPr>
+                <w:rFonts w:cstheme="minorHAnsi"/>
+                <w:szCs w:val="24"/>
+              </w:rPr>
+            </w:pPr>
+            <w:r>
+              <w:rPr>
+                <w:rFonts w:cstheme="minorHAnsi"/>
+                <w:szCs w:val="24"/>
+              </w:rPr>
+              <w:t xml:space="preserve">Name: </w:t>
+            </w:r>
+            <w:proofErr w:type="spellStart"/>
+            <w:r>
+              <w:rPr>
+                <w:rFonts w:cstheme="minorHAnsi"/>
+                <w:szCs w:val="24"/>
+              </w:rPr>
+              <w:t>prevAllDataClassifications</w:t>
+            </w:r>
+            <w:proofErr w:type="spellEnd"/>
+          </w:p>
+        </w:tc>
+        <w:tc>
+          <w:tcPr>
+            <w:tcW w:w="4675" w:type="dxa"/>
+            <w:shd w:val="clear" w:color="auto" w:fill="D9E2F3" w:themeFill="accent1" w:themeFillTint="33"/>
+          </w:tcPr>
+          <w:p>
+            <w:pPr>
+              <w:rPr>
+                <w:rFonts w:cstheme="minorHAnsi"/>
+                <w:szCs w:val="24"/>
+              </w:rPr>
+            </w:pPr>
+            <w:r>
+              <w:rPr>
+                <w:rFonts w:cstheme="minorHAnsi"/>
+                <w:szCs w:val="24"/>
+              </w:rPr>
+              <w:t xml:space="preserve">Type: </w:t>
+            </w:r>
+            <w:proofErr w:type="spellStart"/>
+            <w:r>
+              <w:rPr>
+                <w:rFonts w:cstheme="minorHAnsi"/>
+                <w:szCs w:val="24"/>
+              </w:rPr>
+              <w:t>ArrayList</w:t>
+            </w:r>
+            <w:proofErr w:type="spellEnd"/>
+            <w:r>
+              <w:rPr>
+                <w:rFonts w:cstheme="minorHAnsi"/>
+                <w:szCs w:val="24"/>
+              </w:rPr>
+              <w:t>&lt;</w:t>
+            </w:r>
+            <w:proofErr w:type="gramStart"/>
+            <w:r>
+              <w:rPr>
+                <w:rFonts w:cstheme="minorHAnsi"/>
+                <w:szCs w:val="24"/>
+              </w:rPr>
+              <w:t>int[</w:t>
+            </w:r>
+            <w:proofErr w:type="gramEnd"/>
+            <w:r>
+              <w:rPr>
+                <w:rFonts w:cstheme="minorHAnsi"/>
+                <w:szCs w:val="24"/>
+              </w:rPr>
+              <w:t>]&gt;</w:t>
+            </w:r>
+          </w:p>
+        </w:tc>
+      </w:tr>
+      <w:tr>
+        <w:tc>
+          <w:tcPr>
+            <w:tcW w:w="9350" w:type="dxa"/>
+            <w:gridSpan w:val="2"/>
+          </w:tcPr>
+          <w:p>
+            <w:pPr>
+              <w:rPr>
+                <w:rFonts w:cstheme="minorHAnsi"/>
+                <w:szCs w:val="24"/>
+              </w:rPr>
+            </w:pPr>
+            <w:r>
+              <w:rPr>
+                <w:rFonts w:cstheme="minorHAnsi"/>
+                <w:szCs w:val="24"/>
+              </w:rPr>
+              <w:t xml:space="preserve">Description: </w:t>
+            </w:r>
+            <w:proofErr w:type="spellStart"/>
+            <w:r>
+              <w:rPr>
+                <w:rFonts w:cstheme="minorHAnsi"/>
+                <w:szCs w:val="24"/>
+              </w:rPr>
+              <w:t>ArrayList</w:t>
+            </w:r>
+            <w:proofErr w:type="spellEnd"/>
+            <w:r>
+              <w:rPr>
+                <w:rFonts w:cstheme="minorHAnsi"/>
+                <w:szCs w:val="24"/>
+              </w:rPr>
+              <w:t xml:space="preserve"> of </w:t>
+            </w:r>
+            <w:r>
+              <w:rPr>
+                <w:rFonts w:cstheme="minorHAnsi"/>
+                <w:szCs w:val="24"/>
+              </w:rPr>
+              <w:t>each</w:t>
+            </w:r>
+            <w:r>
+              <w:rPr>
+                <w:rFonts w:cstheme="minorHAnsi"/>
+                <w:szCs w:val="24"/>
+              </w:rPr>
+              <w:t xml:space="preserve"> </w:t>
+            </w:r>
+            <w:proofErr w:type="gramStart"/>
+            <w:r>
+              <w:rPr>
+                <w:rFonts w:cstheme="minorHAnsi"/>
+                <w:szCs w:val="24"/>
+              </w:rPr>
+              <w:t>all data</w:t>
+            </w:r>
+            <w:proofErr w:type="gramEnd"/>
+            <w:r>
+              <w:rPr>
+                <w:rFonts w:cstheme="minorHAnsi"/>
+                <w:szCs w:val="24"/>
+              </w:rPr>
+              <w:t xml:space="preserve"> classification before specifying the visualization. Only applies with 3+ class visualizations. </w:t>
+            </w:r>
+          </w:p>
+        </w:tc>
+      </w:tr>
+      <w:tr>
+        <w:tc>
+          <w:tcPr>
+            <w:tcW w:w="4675" w:type="dxa"/>
+            <w:shd w:val="clear" w:color="auto" w:fill="D9E2F3" w:themeFill="accent1" w:themeFillTint="33"/>
+          </w:tcPr>
+          <w:p>
+            <w:pPr>
+              <w:rPr>
+                <w:rFonts w:cstheme="minorHAnsi"/>
+                <w:szCs w:val="24"/>
+              </w:rPr>
+            </w:pPr>
+            <w:r>
+              <w:rPr>
+                <w:rFonts w:cstheme="minorHAnsi"/>
+                <w:szCs w:val="24"/>
+              </w:rPr>
+              <w:t xml:space="preserve">Name: </w:t>
+            </w:r>
+            <w:proofErr w:type="spellStart"/>
+            <w:r>
+              <w:rPr>
+                <w:rFonts w:cstheme="minorHAnsi"/>
+                <w:szCs w:val="24"/>
+              </w:rPr>
+              <w:t>prevAllDataChecked</w:t>
+            </w:r>
+            <w:proofErr w:type="spellEnd"/>
+          </w:p>
+        </w:tc>
+        <w:tc>
+          <w:tcPr>
+            <w:tcW w:w="4675" w:type="dxa"/>
+            <w:shd w:val="clear" w:color="auto" w:fill="D9E2F3" w:themeFill="accent1" w:themeFillTint="33"/>
+          </w:tcPr>
+          <w:p>
+            <w:pPr>
+              <w:rPr>
+                <w:rFonts w:cstheme="minorHAnsi"/>
+                <w:szCs w:val="24"/>
+              </w:rPr>
+            </w:pPr>
+            <w:r>
+              <w:rPr>
+                <w:rFonts w:cstheme="minorHAnsi"/>
+                <w:szCs w:val="24"/>
+              </w:rPr>
+              <w:t xml:space="preserve">Type: </w:t>
+            </w:r>
+            <w:proofErr w:type="spellStart"/>
+            <w:r>
+              <w:rPr>
+                <w:rFonts w:cstheme="minorHAnsi"/>
+                <w:szCs w:val="24"/>
+              </w:rPr>
+              <w:t>boolean</w:t>
+            </w:r>
+            <w:proofErr w:type="spellEnd"/>
+          </w:p>
+        </w:tc>
+      </w:tr>
+      <w:tr>
+        <w:tc>
+          <w:tcPr>
+            <w:tcW w:w="9350" w:type="dxa"/>
+            <w:gridSpan w:val="2"/>
+          </w:tcPr>
+          <w:p>
+            <w:pPr>
+              <w:rPr>
+                <w:rFonts w:cstheme="minorHAnsi"/>
+                <w:szCs w:val="24"/>
+              </w:rPr>
+            </w:pPr>
+            <w:r>
+              <w:rPr>
+                <w:rFonts w:cstheme="minorHAnsi"/>
+                <w:szCs w:val="24"/>
+              </w:rPr>
+              <w:t xml:space="preserve">Description: </w:t>
+            </w:r>
+            <w:r>
+              <w:rPr>
+                <w:rFonts w:cstheme="minorHAnsi"/>
+                <w:szCs w:val="24"/>
+              </w:rPr>
+              <w:t xml:space="preserve">Whether to display the </w:t>
+            </w:r>
+            <w:proofErr w:type="spellStart"/>
+            <w:r>
+              <w:rPr>
+                <w:rFonts w:cstheme="minorHAnsi"/>
+                <w:szCs w:val="24"/>
+              </w:rPr>
+              <w:t>prevAllData</w:t>
+            </w:r>
+            <w:proofErr w:type="spellEnd"/>
+            <w:r>
+              <w:rPr>
+                <w:rFonts w:cstheme="minorHAnsi"/>
+                <w:szCs w:val="24"/>
+              </w:rPr>
+              <w:t xml:space="preserve"> confusion matrix</w:t>
+            </w:r>
+            <w:r>
+              <w:rPr>
+                <w:rFonts w:cstheme="minorHAnsi"/>
+                <w:szCs w:val="24"/>
+              </w:rPr>
+              <w:t xml:space="preserve"> or not</w:t>
+            </w:r>
+            <w:r>
+              <w:rPr>
+                <w:rFonts w:cstheme="minorHAnsi"/>
+                <w:szCs w:val="24"/>
+              </w:rPr>
+              <w:t>.</w:t>
+            </w:r>
+          </w:p>
+        </w:tc>
+      </w:tr>
+      <w:tr>
+        <w:tc>
+          <w:tcPr>
+            <w:tcW w:w="4675" w:type="dxa"/>
+            <w:shd w:val="clear" w:color="auto" w:fill="D9E2F3" w:themeFill="accent1" w:themeFillTint="33"/>
+          </w:tcPr>
+          <w:p>
+            <w:pPr>
+              <w:rPr>
+                <w:rFonts w:cstheme="minorHAnsi"/>
+                <w:szCs w:val="24"/>
+              </w:rPr>
+            </w:pPr>
+            <w:r>
+              <w:rPr>
+                <w:rFonts w:cstheme="minorHAnsi"/>
+                <w:szCs w:val="24"/>
+              </w:rPr>
+              <w:t xml:space="preserve">Name: </w:t>
+            </w:r>
+            <w:proofErr w:type="spellStart"/>
+            <w:r>
+              <w:rPr>
+                <w:rFonts w:cstheme="minorHAnsi"/>
+                <w:szCs w:val="24"/>
+              </w:rPr>
+              <w:t>allDataChecked</w:t>
+            </w:r>
+            <w:proofErr w:type="spellEnd"/>
+          </w:p>
+        </w:tc>
+        <w:tc>
+          <w:tcPr>
+            <w:tcW w:w="4675" w:type="dxa"/>
+            <w:shd w:val="clear" w:color="auto" w:fill="D9E2F3" w:themeFill="accent1" w:themeFillTint="33"/>
+          </w:tcPr>
+          <w:p>
+            <w:pPr>
+              <w:rPr>
+                <w:rFonts w:cstheme="minorHAnsi"/>
+                <w:szCs w:val="24"/>
+              </w:rPr>
+            </w:pPr>
+            <w:r>
+              <w:rPr>
+                <w:rFonts w:cstheme="minorHAnsi"/>
+                <w:szCs w:val="24"/>
+              </w:rPr>
+              <w:t xml:space="preserve">Type: </w:t>
+            </w:r>
+            <w:proofErr w:type="spellStart"/>
+            <w:r>
+              <w:rPr>
+                <w:rFonts w:cstheme="minorHAnsi"/>
+                <w:szCs w:val="24"/>
+              </w:rPr>
+              <w:t>boolean</w:t>
+            </w:r>
+            <w:proofErr w:type="spellEnd"/>
+          </w:p>
+        </w:tc>
+      </w:tr>
+      <w:tr>
+        <w:tc>
+          <w:tcPr>
+            <w:tcW w:w="9350" w:type="dxa"/>
+            <w:gridSpan w:val="2"/>
+          </w:tcPr>
+          <w:p>
+            <w:pPr>
+              <w:rPr>
+                <w:rFonts w:cstheme="minorHAnsi"/>
+                <w:szCs w:val="24"/>
+              </w:rPr>
+            </w:pPr>
+            <w:r>
+              <w:rPr>
+                <w:rFonts w:cstheme="minorHAnsi"/>
+                <w:szCs w:val="24"/>
+              </w:rPr>
+              <w:t xml:space="preserve">Description: </w:t>
+            </w:r>
+            <w:r>
+              <w:rPr>
+                <w:rFonts w:cstheme="minorHAnsi"/>
+                <w:szCs w:val="24"/>
+              </w:rPr>
+              <w:t xml:space="preserve">Whether to display the </w:t>
+            </w:r>
+            <w:proofErr w:type="spellStart"/>
+            <w:r>
+              <w:rPr>
+                <w:rFonts w:cstheme="minorHAnsi"/>
+                <w:szCs w:val="24"/>
+              </w:rPr>
+              <w:t>allData</w:t>
+            </w:r>
+            <w:proofErr w:type="spellEnd"/>
+            <w:r>
+              <w:rPr>
+                <w:rFonts w:cstheme="minorHAnsi"/>
+                <w:szCs w:val="24"/>
+              </w:rPr>
+              <w:t xml:space="preserve"> confusion matrix</w:t>
+            </w:r>
+            <w:r>
+              <w:rPr>
+                <w:rFonts w:cstheme="minorHAnsi"/>
+                <w:szCs w:val="24"/>
+              </w:rPr>
+              <w:t xml:space="preserve"> or not</w:t>
+            </w:r>
+            <w:r>
+              <w:rPr>
+                <w:rFonts w:cstheme="minorHAnsi"/>
+                <w:szCs w:val="24"/>
+              </w:rPr>
+              <w:t>.</w:t>
+            </w:r>
+          </w:p>
+        </w:tc>
+      </w:tr>
+      <w:tr>
+        <w:tc>
+          <w:tcPr>
+            <w:tcW w:w="4675" w:type="dxa"/>
+            <w:shd w:val="clear" w:color="auto" w:fill="D9E2F3" w:themeFill="accent1" w:themeFillTint="33"/>
+          </w:tcPr>
+          <w:p>
+            <w:pPr>
+              <w:rPr>
+                <w:rFonts w:cstheme="minorHAnsi"/>
+                <w:szCs w:val="24"/>
+              </w:rPr>
+            </w:pPr>
+            <w:r>
+              <w:rPr>
+                <w:rFonts w:cstheme="minorHAnsi"/>
+                <w:szCs w:val="24"/>
+              </w:rPr>
+              <w:t xml:space="preserve">Name: </w:t>
+            </w:r>
+            <w:proofErr w:type="spellStart"/>
+            <w:r>
+              <w:rPr>
+                <w:rFonts w:cstheme="minorHAnsi"/>
+                <w:szCs w:val="24"/>
+              </w:rPr>
+              <w:t>withoutOverlapChecked</w:t>
+            </w:r>
+            <w:proofErr w:type="spellEnd"/>
+          </w:p>
+        </w:tc>
+        <w:tc>
+          <w:tcPr>
+            <w:tcW w:w="4675" w:type="dxa"/>
+            <w:shd w:val="clear" w:color="auto" w:fill="D9E2F3" w:themeFill="accent1" w:themeFillTint="33"/>
+          </w:tcPr>
+          <w:p>
+            <w:pPr>
+              <w:rPr>
+                <w:rFonts w:cstheme="minorHAnsi"/>
+                <w:szCs w:val="24"/>
+              </w:rPr>
+            </w:pPr>
+            <w:r>
+              <w:rPr>
+                <w:rFonts w:cstheme="minorHAnsi"/>
+                <w:szCs w:val="24"/>
+              </w:rPr>
+              <w:t xml:space="preserve">Type: </w:t>
+            </w:r>
+            <w:proofErr w:type="spellStart"/>
+            <w:r>
+              <w:rPr>
+                <w:rFonts w:cstheme="minorHAnsi"/>
+                <w:szCs w:val="24"/>
+              </w:rPr>
+              <w:t>boolean</w:t>
+            </w:r>
+            <w:proofErr w:type="spellEnd"/>
+          </w:p>
+        </w:tc>
+      </w:tr>
+      <w:tr>
+        <w:tc>
+          <w:tcPr>
+            <w:tcW w:w="9350" w:type="dxa"/>
+            <w:gridSpan w:val="2"/>
+          </w:tcPr>
+          <w:p>
+            <w:pPr>
+              <w:rPr>
+                <w:rFonts w:cstheme="minorHAnsi"/>
+                <w:szCs w:val="24"/>
+              </w:rPr>
+            </w:pPr>
+            <w:r>
+              <w:rPr>
+                <w:rFonts w:cstheme="minorHAnsi"/>
+                <w:szCs w:val="24"/>
+              </w:rPr>
+              <w:t xml:space="preserve">Description: </w:t>
+            </w:r>
+            <w:r>
+              <w:rPr>
+                <w:rFonts w:cstheme="minorHAnsi"/>
+                <w:szCs w:val="24"/>
+              </w:rPr>
+              <w:t xml:space="preserve">Whether to display the </w:t>
+            </w:r>
+            <w:proofErr w:type="spellStart"/>
+            <w:r>
+              <w:rPr>
+                <w:rFonts w:cstheme="minorHAnsi"/>
+                <w:szCs w:val="24"/>
+              </w:rPr>
+              <w:t>withoutOverlap</w:t>
+            </w:r>
+            <w:proofErr w:type="spellEnd"/>
+            <w:r>
+              <w:rPr>
+                <w:rFonts w:cstheme="minorHAnsi"/>
+                <w:szCs w:val="24"/>
+              </w:rPr>
+              <w:t xml:space="preserve"> confusion matrix</w:t>
+            </w:r>
+            <w:r>
+              <w:rPr>
+                <w:rFonts w:cstheme="minorHAnsi"/>
+                <w:szCs w:val="24"/>
+              </w:rPr>
+              <w:t xml:space="preserve"> or not</w:t>
+            </w:r>
+            <w:r>
+              <w:rPr>
+                <w:rFonts w:cstheme="minorHAnsi"/>
+                <w:szCs w:val="24"/>
+              </w:rPr>
+              <w:t>.</w:t>
+            </w:r>
+          </w:p>
+        </w:tc>
+      </w:tr>
+      <w:tr>
+        <w:tc>
+          <w:tcPr>
+            <w:tcW w:w="4675" w:type="dxa"/>
+            <w:shd w:val="clear" w:color="auto" w:fill="D9E2F3" w:themeFill="accent1" w:themeFillTint="33"/>
+          </w:tcPr>
+          <w:p>
+            <w:pPr>
+              <w:rPr>
+                <w:rFonts w:cstheme="minorHAnsi"/>
+                <w:szCs w:val="24"/>
+              </w:rPr>
+            </w:pPr>
+            <w:r>
+              <w:rPr>
+                <w:rFonts w:cstheme="minorHAnsi"/>
+                <w:szCs w:val="24"/>
+              </w:rPr>
+              <w:t xml:space="preserve">Name: </w:t>
+            </w:r>
+            <w:proofErr w:type="spellStart"/>
+            <w:r>
+              <w:rPr>
+                <w:rFonts w:cstheme="minorHAnsi"/>
+                <w:szCs w:val="24"/>
+              </w:rPr>
+              <w:t>overlapChecked</w:t>
+            </w:r>
+            <w:proofErr w:type="spellEnd"/>
+          </w:p>
+        </w:tc>
+        <w:tc>
+          <w:tcPr>
+            <w:tcW w:w="4675" w:type="dxa"/>
+            <w:shd w:val="clear" w:color="auto" w:fill="D9E2F3" w:themeFill="accent1" w:themeFillTint="33"/>
+          </w:tcPr>
+          <w:p>
+            <w:pPr>
+              <w:rPr>
+                <w:rFonts w:cstheme="minorHAnsi"/>
+                <w:szCs w:val="24"/>
+              </w:rPr>
+            </w:pPr>
+            <w:r>
+              <w:rPr>
+                <w:rFonts w:cstheme="minorHAnsi"/>
+                <w:szCs w:val="24"/>
+              </w:rPr>
+              <w:t xml:space="preserve">Type: </w:t>
+            </w:r>
+            <w:proofErr w:type="spellStart"/>
+            <w:r>
+              <w:rPr>
+                <w:rFonts w:cstheme="minorHAnsi"/>
+                <w:szCs w:val="24"/>
+              </w:rPr>
+              <w:t>boolean</w:t>
+            </w:r>
+            <w:proofErr w:type="spellEnd"/>
+          </w:p>
+        </w:tc>
+      </w:tr>
+      <w:tr>
+        <w:tc>
+          <w:tcPr>
+            <w:tcW w:w="9350" w:type="dxa"/>
+            <w:gridSpan w:val="2"/>
+          </w:tcPr>
+          <w:p>
+            <w:pPr>
+              <w:rPr>
+                <w:rFonts w:cstheme="minorHAnsi"/>
+                <w:szCs w:val="24"/>
+              </w:rPr>
+            </w:pPr>
+            <w:r>
+              <w:rPr>
+                <w:rFonts w:cstheme="minorHAnsi"/>
+                <w:szCs w:val="24"/>
+              </w:rPr>
+              <w:t xml:space="preserve">Description: </w:t>
+            </w:r>
+            <w:r>
+              <w:rPr>
+                <w:rFonts w:cstheme="minorHAnsi"/>
+                <w:szCs w:val="24"/>
+              </w:rPr>
+              <w:t>Whether to display the overlap confusion matrix</w:t>
+            </w:r>
+            <w:r>
+              <w:rPr>
+                <w:rFonts w:cstheme="minorHAnsi"/>
+                <w:szCs w:val="24"/>
+              </w:rPr>
+              <w:t xml:space="preserve"> or not</w:t>
+            </w:r>
+            <w:r>
+              <w:rPr>
+                <w:rFonts w:cstheme="minorHAnsi"/>
+                <w:szCs w:val="24"/>
+              </w:rPr>
+              <w:t>.</w:t>
+            </w:r>
+          </w:p>
+        </w:tc>
+      </w:tr>
+      <w:tr>
+        <w:tc>
+          <w:tcPr>
+            <w:tcW w:w="4675" w:type="dxa"/>
+            <w:shd w:val="clear" w:color="auto" w:fill="D9E2F3" w:themeFill="accent1" w:themeFillTint="33"/>
+          </w:tcPr>
+          <w:p>
+            <w:pPr>
+              <w:rPr>
+                <w:rFonts w:cstheme="minorHAnsi"/>
+                <w:szCs w:val="24"/>
+              </w:rPr>
+            </w:pPr>
+            <w:r>
+              <w:rPr>
+                <w:rFonts w:cstheme="minorHAnsi"/>
+                <w:szCs w:val="24"/>
+              </w:rPr>
+              <w:t xml:space="preserve">Name: </w:t>
+            </w:r>
+            <w:proofErr w:type="spellStart"/>
+            <w:r>
+              <w:rPr>
+                <w:rFonts w:cstheme="minorHAnsi"/>
+                <w:szCs w:val="24"/>
+              </w:rPr>
+              <w:t>worstCaseChecked</w:t>
+            </w:r>
+            <w:proofErr w:type="spellEnd"/>
+          </w:p>
+        </w:tc>
+        <w:tc>
+          <w:tcPr>
+            <w:tcW w:w="4675" w:type="dxa"/>
+            <w:shd w:val="clear" w:color="auto" w:fill="D9E2F3" w:themeFill="accent1" w:themeFillTint="33"/>
+          </w:tcPr>
+          <w:p>
+            <w:pPr>
+              <w:rPr>
+                <w:rFonts w:cstheme="minorHAnsi"/>
+                <w:szCs w:val="24"/>
+              </w:rPr>
+            </w:pPr>
+            <w:r>
+              <w:rPr>
+                <w:rFonts w:cstheme="minorHAnsi"/>
+                <w:szCs w:val="24"/>
+              </w:rPr>
+              <w:t xml:space="preserve">Type: </w:t>
+            </w:r>
+            <w:proofErr w:type="spellStart"/>
+            <w:r>
+              <w:rPr>
+                <w:rFonts w:cstheme="minorHAnsi"/>
+                <w:szCs w:val="24"/>
+              </w:rPr>
+              <w:t>boolean</w:t>
+            </w:r>
+            <w:proofErr w:type="spellEnd"/>
+          </w:p>
+        </w:tc>
+      </w:tr>
+      <w:tr>
+        <w:tc>
+          <w:tcPr>
+            <w:tcW w:w="9350" w:type="dxa"/>
+            <w:gridSpan w:val="2"/>
+          </w:tcPr>
+          <w:p>
+            <w:pPr>
+              <w:rPr>
+                <w:rFonts w:cstheme="minorHAnsi"/>
+                <w:szCs w:val="24"/>
+              </w:rPr>
+            </w:pPr>
+            <w:r>
+              <w:rPr>
+                <w:rFonts w:cstheme="minorHAnsi"/>
+                <w:szCs w:val="24"/>
+              </w:rPr>
+              <w:t xml:space="preserve">Description: </w:t>
+            </w:r>
+            <w:r>
+              <w:rPr>
+                <w:rFonts w:cstheme="minorHAnsi"/>
+                <w:szCs w:val="24"/>
+              </w:rPr>
+              <w:t xml:space="preserve">Whether to display the </w:t>
+            </w:r>
+            <w:r>
+              <w:rPr>
+                <w:rFonts w:cstheme="minorHAnsi"/>
+                <w:szCs w:val="24"/>
+              </w:rPr>
+              <w:t>worst-case</w:t>
+            </w:r>
+            <w:r>
+              <w:rPr>
+                <w:rFonts w:cstheme="minorHAnsi"/>
+                <w:szCs w:val="24"/>
+              </w:rPr>
+              <w:t xml:space="preserve"> confusion matrix</w:t>
+            </w:r>
+            <w:r>
+              <w:rPr>
+                <w:rFonts w:cstheme="minorHAnsi"/>
+                <w:szCs w:val="24"/>
+              </w:rPr>
+              <w:t xml:space="preserve"> or not</w:t>
+            </w:r>
+            <w:r>
+              <w:rPr>
+                <w:rFonts w:cstheme="minorHAnsi"/>
+                <w:szCs w:val="24"/>
+              </w:rPr>
+              <w:t>.</w:t>
+            </w:r>
+          </w:p>
+        </w:tc>
+      </w:tr>
+      <w:tr>
+        <w:tc>
+          <w:tcPr>
+            <w:tcW w:w="4675" w:type="dxa"/>
+            <w:shd w:val="clear" w:color="auto" w:fill="D9E2F3" w:themeFill="accent1" w:themeFillTint="33"/>
+          </w:tcPr>
+          <w:p>
+            <w:pPr>
+              <w:rPr>
+                <w:rFonts w:cstheme="minorHAnsi"/>
+                <w:szCs w:val="24"/>
+              </w:rPr>
+            </w:pPr>
+            <w:r>
+              <w:rPr>
+                <w:rFonts w:cstheme="minorHAnsi"/>
+                <w:szCs w:val="24"/>
+              </w:rPr>
+              <w:t xml:space="preserve">Name: </w:t>
+            </w:r>
+            <w:proofErr w:type="spellStart"/>
+            <w:r>
+              <w:rPr>
+                <w:rFonts w:cstheme="minorHAnsi"/>
+                <w:szCs w:val="24"/>
+              </w:rPr>
+              <w:t>userValidationChecked</w:t>
+            </w:r>
+            <w:proofErr w:type="spellEnd"/>
+          </w:p>
+        </w:tc>
+        <w:tc>
+          <w:tcPr>
+            <w:tcW w:w="4675" w:type="dxa"/>
+            <w:shd w:val="clear" w:color="auto" w:fill="D9E2F3" w:themeFill="accent1" w:themeFillTint="33"/>
+          </w:tcPr>
+          <w:p>
+            <w:pPr>
+              <w:rPr>
+                <w:rFonts w:cstheme="minorHAnsi"/>
+                <w:szCs w:val="24"/>
+              </w:rPr>
+            </w:pPr>
+            <w:r>
+              <w:rPr>
+                <w:rFonts w:cstheme="minorHAnsi"/>
+                <w:szCs w:val="24"/>
+              </w:rPr>
+              <w:t xml:space="preserve">Type: </w:t>
+            </w:r>
+            <w:proofErr w:type="spellStart"/>
+            <w:r>
+              <w:rPr>
+                <w:rFonts w:cstheme="minorHAnsi"/>
+                <w:szCs w:val="24"/>
+              </w:rPr>
+              <w:t>boolean</w:t>
+            </w:r>
+            <w:proofErr w:type="spellEnd"/>
+          </w:p>
+        </w:tc>
+      </w:tr>
+      <w:tr>
+        <w:tc>
+          <w:tcPr>
+            <w:tcW w:w="9350" w:type="dxa"/>
+            <w:gridSpan w:val="2"/>
+          </w:tcPr>
+          <w:p>
+            <w:pPr>
+              <w:rPr>
+                <w:rFonts w:cstheme="minorHAnsi"/>
+                <w:szCs w:val="24"/>
+              </w:rPr>
+            </w:pPr>
+            <w:r>
+              <w:rPr>
+                <w:rFonts w:cstheme="minorHAnsi"/>
+                <w:szCs w:val="24"/>
+              </w:rPr>
+              <w:t xml:space="preserve">Description: </w:t>
+            </w:r>
+            <w:r>
+              <w:rPr>
+                <w:rFonts w:cstheme="minorHAnsi"/>
+                <w:szCs w:val="24"/>
+              </w:rPr>
+              <w:t>Whether to display the user validation confusion matrix</w:t>
+            </w:r>
+            <w:r>
+              <w:rPr>
+                <w:rFonts w:cstheme="minorHAnsi"/>
+                <w:szCs w:val="24"/>
+              </w:rPr>
+              <w:t xml:space="preserve"> or not</w:t>
+            </w:r>
+            <w:r>
+              <w:rPr>
+                <w:rFonts w:cstheme="minorHAnsi"/>
+                <w:szCs w:val="24"/>
+              </w:rPr>
+              <w:t>.</w:t>
+            </w:r>
+          </w:p>
+        </w:tc>
+      </w:tr>
+      <w:tr>
+        <w:tc>
+          <w:tcPr>
+            <w:tcW w:w="4675" w:type="dxa"/>
+            <w:shd w:val="clear" w:color="auto" w:fill="D9E2F3" w:themeFill="accent1" w:themeFillTint="33"/>
+          </w:tcPr>
+          <w:p>
+            <w:pPr>
+              <w:rPr>
+                <w:rFonts w:cstheme="minorHAnsi"/>
+                <w:szCs w:val="24"/>
+              </w:rPr>
+            </w:pPr>
+            <w:r>
+              <w:rPr>
+                <w:rFonts w:cstheme="minorHAnsi"/>
+                <w:szCs w:val="24"/>
+              </w:rPr>
+              <w:t xml:space="preserve">Name: </w:t>
+            </w:r>
+            <w:proofErr w:type="spellStart"/>
+            <w:r>
+              <w:rPr>
+                <w:rFonts w:cstheme="minorHAnsi"/>
+                <w:szCs w:val="24"/>
+              </w:rPr>
+              <w:t>userValidationImported</w:t>
+            </w:r>
+            <w:proofErr w:type="spellEnd"/>
+          </w:p>
+        </w:tc>
+        <w:tc>
+          <w:tcPr>
+            <w:tcW w:w="4675" w:type="dxa"/>
+            <w:shd w:val="clear" w:color="auto" w:fill="D9E2F3" w:themeFill="accent1" w:themeFillTint="33"/>
+          </w:tcPr>
+          <w:p>
+            <w:pPr>
+              <w:rPr>
+                <w:rFonts w:cstheme="minorHAnsi"/>
+                <w:szCs w:val="24"/>
+              </w:rPr>
+            </w:pPr>
+            <w:r>
+              <w:rPr>
+                <w:rFonts w:cstheme="minorHAnsi"/>
+                <w:szCs w:val="24"/>
+              </w:rPr>
+              <w:t xml:space="preserve">Type: </w:t>
+            </w:r>
+            <w:proofErr w:type="spellStart"/>
+            <w:r>
+              <w:rPr>
+                <w:rFonts w:cstheme="minorHAnsi"/>
+                <w:szCs w:val="24"/>
+              </w:rPr>
+              <w:t>boolean</w:t>
+            </w:r>
+            <w:proofErr w:type="spellEnd"/>
+          </w:p>
+        </w:tc>
+      </w:tr>
+      <w:tr>
+        <w:tc>
+          <w:tcPr>
+            <w:tcW w:w="9350" w:type="dxa"/>
+            <w:gridSpan w:val="2"/>
+          </w:tcPr>
+          <w:p>
+            <w:pPr>
+              <w:rPr>
+                <w:rFonts w:cstheme="minorHAnsi"/>
+                <w:szCs w:val="24"/>
+              </w:rPr>
+            </w:pPr>
+            <w:r>
+              <w:rPr>
+                <w:rFonts w:cstheme="minorHAnsi"/>
+                <w:szCs w:val="24"/>
+              </w:rPr>
+              <w:t xml:space="preserve">Description: </w:t>
+            </w:r>
+            <w:r>
+              <w:rPr>
+                <w:rFonts w:cstheme="minorHAnsi"/>
+                <w:szCs w:val="24"/>
+              </w:rPr>
+              <w:t>Whether the user validation data has been imported</w:t>
+            </w:r>
+            <w:r>
+              <w:rPr>
+                <w:rFonts w:cstheme="minorHAnsi"/>
+                <w:szCs w:val="24"/>
+              </w:rPr>
+              <w:t xml:space="preserve"> or not</w:t>
+            </w:r>
+            <w:r>
+              <w:rPr>
+                <w:rFonts w:cstheme="minorHAnsi"/>
+                <w:szCs w:val="24"/>
+              </w:rPr>
+              <w:t xml:space="preserve">. </w:t>
+            </w:r>
+          </w:p>
+        </w:tc>
+      </w:tr>
+      <w:tr>
+        <w:tc>
+          <w:tcPr>
+            <w:tcW w:w="4675" w:type="dxa"/>
+            <w:shd w:val="clear" w:color="auto" w:fill="D9E2F3" w:themeFill="accent1" w:themeFillTint="33"/>
+          </w:tcPr>
+          <w:p>
+            <w:pPr>
+              <w:rPr>
+                <w:rFonts w:cstheme="minorHAnsi"/>
+                <w:szCs w:val="24"/>
+              </w:rPr>
+            </w:pPr>
+            <w:r>
+              <w:rPr>
+                <w:rFonts w:cstheme="minorHAnsi"/>
+                <w:szCs w:val="24"/>
+              </w:rPr>
+              <w:t xml:space="preserve">Name: </w:t>
+            </w:r>
+            <w:proofErr w:type="spellStart"/>
+            <w:r>
+              <w:rPr>
+                <w:rFonts w:cstheme="minorHAnsi"/>
+                <w:szCs w:val="24"/>
+              </w:rPr>
+              <w:t>crossValidationChecked</w:t>
+            </w:r>
+            <w:proofErr w:type="spellEnd"/>
+          </w:p>
+        </w:tc>
+        <w:tc>
+          <w:tcPr>
+            <w:tcW w:w="4675" w:type="dxa"/>
+            <w:shd w:val="clear" w:color="auto" w:fill="D9E2F3" w:themeFill="accent1" w:themeFillTint="33"/>
+          </w:tcPr>
+          <w:p>
+            <w:pPr>
+              <w:rPr>
+                <w:rFonts w:cstheme="minorHAnsi"/>
+                <w:szCs w:val="24"/>
+              </w:rPr>
+            </w:pPr>
+            <w:r>
+              <w:rPr>
+                <w:rFonts w:cstheme="minorHAnsi"/>
+                <w:szCs w:val="24"/>
+              </w:rPr>
+              <w:t xml:space="preserve">Type: </w:t>
+            </w:r>
+            <w:proofErr w:type="spellStart"/>
+            <w:r>
+              <w:rPr>
+                <w:rFonts w:cstheme="minorHAnsi"/>
+                <w:szCs w:val="24"/>
+              </w:rPr>
+              <w:t>boolean</w:t>
+            </w:r>
+            <w:proofErr w:type="spellEnd"/>
+          </w:p>
+        </w:tc>
+      </w:tr>
+      <w:tr>
+        <w:tc>
+          <w:tcPr>
+            <w:tcW w:w="9350" w:type="dxa"/>
+            <w:gridSpan w:val="2"/>
+          </w:tcPr>
+          <w:p>
+            <w:pPr>
+              <w:rPr>
+                <w:rFonts w:cstheme="minorHAnsi"/>
+                <w:szCs w:val="24"/>
+              </w:rPr>
+            </w:pPr>
+            <w:r>
+              <w:rPr>
+                <w:rFonts w:cstheme="minorHAnsi"/>
+                <w:szCs w:val="24"/>
+              </w:rPr>
+              <w:t xml:space="preserve">Description: </w:t>
+            </w:r>
+            <w:r>
+              <w:rPr>
+                <w:rFonts w:cstheme="minorHAnsi"/>
+                <w:szCs w:val="24"/>
+              </w:rPr>
+              <w:t xml:space="preserve">Whether to display </w:t>
+            </w:r>
+            <w:r>
+              <w:rPr>
+                <w:rFonts w:cstheme="minorHAnsi"/>
+                <w:szCs w:val="24"/>
+              </w:rPr>
+              <w:t xml:space="preserve">the </w:t>
+            </w:r>
+            <w:r>
+              <w:rPr>
+                <w:rFonts w:cstheme="minorHAnsi"/>
+                <w:szCs w:val="24"/>
+              </w:rPr>
+              <w:t>k-fold cross validation results</w:t>
+            </w:r>
+            <w:r>
+              <w:rPr>
+                <w:rFonts w:cstheme="minorHAnsi"/>
+                <w:szCs w:val="24"/>
+              </w:rPr>
+              <w:t xml:space="preserve"> or not</w:t>
+            </w:r>
+            <w:r>
+              <w:rPr>
+                <w:rFonts w:cstheme="minorHAnsi"/>
+                <w:szCs w:val="24"/>
+              </w:rPr>
+              <w:t xml:space="preserve">. </w:t>
+            </w:r>
+          </w:p>
+        </w:tc>
+      </w:tr>
+      <w:tr>
+        <w:tc>
+          <w:tcPr>
+            <w:tcW w:w="4675" w:type="dxa"/>
+            <w:shd w:val="clear" w:color="auto" w:fill="D9E2F3" w:themeFill="accent1" w:themeFillTint="33"/>
+          </w:tcPr>
+          <w:p>
+            <w:pPr>
+              <w:rPr>
+                <w:rFonts w:cstheme="minorHAnsi"/>
+                <w:szCs w:val="24"/>
+              </w:rPr>
+            </w:pPr>
+            <w:r>
+              <w:rPr>
+                <w:rFonts w:cstheme="minorHAnsi"/>
+                <w:szCs w:val="24"/>
+              </w:rPr>
+              <w:t xml:space="preserve">Name: </w:t>
+            </w:r>
+            <w:proofErr w:type="spellStart"/>
+            <w:r>
+              <w:rPr>
+                <w:rFonts w:cstheme="minorHAnsi"/>
+                <w:szCs w:val="24"/>
+              </w:rPr>
+              <w:t>crossValidationNotGenerated</w:t>
+            </w:r>
+            <w:proofErr w:type="spellEnd"/>
+          </w:p>
+        </w:tc>
+        <w:tc>
+          <w:tcPr>
+            <w:tcW w:w="4675" w:type="dxa"/>
+            <w:shd w:val="clear" w:color="auto" w:fill="D9E2F3" w:themeFill="accent1" w:themeFillTint="33"/>
+          </w:tcPr>
+          <w:p>
+            <w:pPr>
+              <w:rPr>
+                <w:rFonts w:cstheme="minorHAnsi"/>
+                <w:szCs w:val="24"/>
+              </w:rPr>
+            </w:pPr>
+            <w:r>
+              <w:rPr>
+                <w:rFonts w:cstheme="minorHAnsi"/>
+                <w:szCs w:val="24"/>
+              </w:rPr>
+              <w:t xml:space="preserve">Type: </w:t>
+            </w:r>
+            <w:proofErr w:type="spellStart"/>
+            <w:r>
+              <w:rPr>
+                <w:rFonts w:cstheme="minorHAnsi"/>
+                <w:szCs w:val="24"/>
+              </w:rPr>
+              <w:t>boolean</w:t>
+            </w:r>
+            <w:proofErr w:type="spellEnd"/>
+          </w:p>
+        </w:tc>
+      </w:tr>
+      <w:tr>
+        <w:tc>
+          <w:tcPr>
+            <w:tcW w:w="9350" w:type="dxa"/>
+            <w:gridSpan w:val="2"/>
+          </w:tcPr>
+          <w:p>
+            <w:pPr>
+              <w:rPr>
+                <w:rFonts w:cstheme="minorHAnsi"/>
+                <w:szCs w:val="24"/>
+              </w:rPr>
+            </w:pPr>
+            <w:r>
+              <w:rPr>
+                <w:rFonts w:cstheme="minorHAnsi"/>
+                <w:szCs w:val="24"/>
+              </w:rPr>
+              <w:t xml:space="preserve">Description: </w:t>
+            </w:r>
+            <w:r>
+              <w:rPr>
+                <w:rFonts w:cstheme="minorHAnsi"/>
+                <w:szCs w:val="24"/>
+              </w:rPr>
+              <w:t>Whether</w:t>
+            </w:r>
+            <w:r>
+              <w:rPr>
+                <w:rFonts w:cstheme="minorHAnsi"/>
+                <w:szCs w:val="24"/>
+              </w:rPr>
+              <w:t xml:space="preserve"> the k-fold cross validation results have been generated </w:t>
+            </w:r>
+            <w:r>
+              <w:rPr>
+                <w:rFonts w:cstheme="minorHAnsi"/>
+                <w:szCs w:val="24"/>
+              </w:rPr>
+              <w:t>or not</w:t>
+            </w:r>
+            <w:r>
+              <w:rPr>
+                <w:rFonts w:cstheme="minorHAnsi"/>
+                <w:szCs w:val="24"/>
+              </w:rPr>
+              <w:t xml:space="preserve">. </w:t>
+            </w:r>
+          </w:p>
+        </w:tc>
+      </w:tr>
+      <w:tr>
+        <w:tc>
+          <w:tcPr>
+            <w:tcW w:w="4675" w:type="dxa"/>
+            <w:shd w:val="clear" w:color="auto" w:fill="D9E2F3" w:themeFill="accent1" w:themeFillTint="33"/>
+          </w:tcPr>
+          <w:p>
+            <w:pPr>
+              <w:rPr>
+                <w:rFonts w:cstheme="minorHAnsi"/>
+                <w:szCs w:val="24"/>
+              </w:rPr>
+            </w:pPr>
+            <w:r>
+              <w:rPr>
+                <w:rFonts w:cstheme="minorHAnsi"/>
+                <w:szCs w:val="24"/>
+              </w:rPr>
+              <w:t xml:space="preserve">Name: </w:t>
+            </w:r>
+            <w:proofErr w:type="spellStart"/>
+            <w:r>
+              <w:rPr>
+                <w:rFonts w:cstheme="minorHAnsi"/>
+                <w:szCs w:val="24"/>
+              </w:rPr>
+              <w:t>kFolds</w:t>
+            </w:r>
+            <w:proofErr w:type="spellEnd"/>
+          </w:p>
+        </w:tc>
+        <w:tc>
+          <w:tcPr>
+            <w:tcW w:w="4675" w:type="dxa"/>
+            <w:shd w:val="clear" w:color="auto" w:fill="D9E2F3" w:themeFill="accent1" w:themeFillTint="33"/>
+          </w:tcPr>
+          <w:p>
+            <w:pPr>
+              <w:rPr>
+                <w:rFonts w:cstheme="minorHAnsi"/>
+                <w:szCs w:val="24"/>
+              </w:rPr>
+            </w:pPr>
+            <w:r>
+              <w:rPr>
+                <w:rFonts w:cstheme="minorHAnsi"/>
+                <w:szCs w:val="24"/>
+              </w:rPr>
+              <w:t xml:space="preserve">Type: </w:t>
+            </w:r>
+            <w:r>
+              <w:rPr>
+                <w:rFonts w:cstheme="minorHAnsi"/>
+                <w:szCs w:val="24"/>
+              </w:rPr>
+              <w:t>int</w:t>
+            </w:r>
+          </w:p>
+        </w:tc>
+      </w:tr>
+      <w:tr>
+        <w:tc>
+          <w:tcPr>
+            <w:tcW w:w="9350" w:type="dxa"/>
+            <w:gridSpan w:val="2"/>
+          </w:tcPr>
+          <w:p>
+            <w:pPr>
+              <w:rPr>
+                <w:rFonts w:cstheme="minorHAnsi"/>
+                <w:szCs w:val="24"/>
+              </w:rPr>
+            </w:pPr>
+            <w:r>
+              <w:rPr>
+                <w:rFonts w:cstheme="minorHAnsi"/>
+                <w:szCs w:val="24"/>
+              </w:rPr>
+              <w:t xml:space="preserve">Description: </w:t>
+            </w:r>
+            <w:r>
+              <w:rPr>
+                <w:rFonts w:cstheme="minorHAnsi"/>
+                <w:szCs w:val="24"/>
+              </w:rPr>
+              <w:t>Number of folds to use in k-fold cross validation.</w:t>
+            </w:r>
+          </w:p>
+        </w:tc>
+      </w:tr>
+      <w:tr>
+        <w:tc>
+          <w:tcPr>
+            <w:tcW w:w="4675" w:type="dxa"/>
+            <w:shd w:val="clear" w:color="auto" w:fill="D9E2F3" w:themeFill="accent1" w:themeFillTint="33"/>
+          </w:tcPr>
+          <w:p>
+            <w:pPr>
+              <w:rPr>
+                <w:rFonts w:cstheme="minorHAnsi"/>
+                <w:szCs w:val="24"/>
+              </w:rPr>
+            </w:pPr>
+            <w:r>
+              <w:rPr>
+                <w:rFonts w:cstheme="minorHAnsi"/>
+                <w:szCs w:val="24"/>
+              </w:rPr>
+              <w:t xml:space="preserve">Name: </w:t>
+            </w:r>
+            <w:proofErr w:type="spellStart"/>
+            <w:r>
+              <w:rPr>
+                <w:rFonts w:cstheme="minorHAnsi"/>
+                <w:szCs w:val="24"/>
+              </w:rPr>
+              <w:t>hasID</w:t>
+            </w:r>
+            <w:proofErr w:type="spellEnd"/>
+          </w:p>
+        </w:tc>
+        <w:tc>
+          <w:tcPr>
+            <w:tcW w:w="4675" w:type="dxa"/>
+            <w:shd w:val="clear" w:color="auto" w:fill="D9E2F3" w:themeFill="accent1" w:themeFillTint="33"/>
+          </w:tcPr>
+          <w:p>
+            <w:pPr>
+              <w:rPr>
+                <w:rFonts w:cstheme="minorHAnsi"/>
+                <w:szCs w:val="24"/>
+              </w:rPr>
+            </w:pPr>
+            <w:r>
+              <w:rPr>
+                <w:rFonts w:cstheme="minorHAnsi"/>
+                <w:szCs w:val="24"/>
+              </w:rPr>
+              <w:t xml:space="preserve">Type: </w:t>
+            </w:r>
+            <w:proofErr w:type="spellStart"/>
+            <w:r>
+              <w:rPr>
+                <w:rFonts w:cstheme="minorHAnsi"/>
+                <w:szCs w:val="24"/>
+              </w:rPr>
+              <w:t>boolean</w:t>
+            </w:r>
+            <w:proofErr w:type="spellEnd"/>
+          </w:p>
+        </w:tc>
+      </w:tr>
+      <w:tr>
+        <w:tc>
+          <w:tcPr>
+            <w:tcW w:w="9350" w:type="dxa"/>
+            <w:gridSpan w:val="2"/>
+          </w:tcPr>
+          <w:p>
+            <w:pPr>
+              <w:rPr>
+                <w:rFonts w:cstheme="minorHAnsi"/>
+                <w:szCs w:val="24"/>
+              </w:rPr>
+            </w:pPr>
+            <w:r>
+              <w:rPr>
+                <w:rFonts w:cstheme="minorHAnsi"/>
+                <w:szCs w:val="24"/>
+              </w:rPr>
+              <w:t xml:space="preserve">Description: </w:t>
+            </w:r>
+            <w:r>
+              <w:rPr>
+                <w:rFonts w:cstheme="minorHAnsi"/>
+                <w:szCs w:val="24"/>
+              </w:rPr>
+              <w:t>Whether the data’s first column is for ID or not</w:t>
+            </w:r>
+            <w:r>
+              <w:rPr>
+                <w:rFonts w:cstheme="minorHAnsi"/>
+                <w:szCs w:val="24"/>
+              </w:rPr>
+              <w:t>.</w:t>
+            </w:r>
+          </w:p>
+        </w:tc>
+      </w:tr>
+      <w:tr>
+        <w:tc>
+          <w:tcPr>
+            <w:tcW w:w="4675" w:type="dxa"/>
+            <w:shd w:val="clear" w:color="auto" w:fill="D9E2F3" w:themeFill="accent1" w:themeFillTint="33"/>
+          </w:tcPr>
+          <w:p>
+            <w:pPr>
+              <w:rPr>
+                <w:rFonts w:cstheme="minorHAnsi"/>
+                <w:szCs w:val="24"/>
+              </w:rPr>
+            </w:pPr>
+            <w:r>
+              <w:rPr>
+                <w:rFonts w:cstheme="minorHAnsi"/>
+                <w:szCs w:val="24"/>
+              </w:rPr>
+              <w:t xml:space="preserve">Name: </w:t>
+            </w:r>
+            <w:proofErr w:type="spellStart"/>
+            <w:r>
+              <w:rPr>
+                <w:rFonts w:cstheme="minorHAnsi"/>
+                <w:szCs w:val="24"/>
+              </w:rPr>
+              <w:t>hasClasses</w:t>
+            </w:r>
+            <w:proofErr w:type="spellEnd"/>
+          </w:p>
+        </w:tc>
+        <w:tc>
+          <w:tcPr>
+            <w:tcW w:w="4675" w:type="dxa"/>
+            <w:shd w:val="clear" w:color="auto" w:fill="D9E2F3" w:themeFill="accent1" w:themeFillTint="33"/>
+          </w:tcPr>
+          <w:p>
+            <w:pPr>
+              <w:rPr>
+                <w:rFonts w:cstheme="minorHAnsi"/>
+                <w:szCs w:val="24"/>
+              </w:rPr>
+            </w:pPr>
+            <w:r>
+              <w:rPr>
+                <w:rFonts w:cstheme="minorHAnsi"/>
+                <w:szCs w:val="24"/>
+              </w:rPr>
+              <w:t xml:space="preserve">Type: </w:t>
+            </w:r>
+            <w:proofErr w:type="spellStart"/>
+            <w:r>
+              <w:rPr>
+                <w:rFonts w:cstheme="minorHAnsi"/>
+                <w:szCs w:val="24"/>
+              </w:rPr>
+              <w:t>boolean</w:t>
+            </w:r>
+            <w:proofErr w:type="spellEnd"/>
+          </w:p>
+        </w:tc>
+      </w:tr>
+      <w:tr>
+        <w:tc>
+          <w:tcPr>
+            <w:tcW w:w="9350" w:type="dxa"/>
+            <w:gridSpan w:val="2"/>
+          </w:tcPr>
+          <w:p>
+            <w:pPr>
+              <w:rPr>
+                <w:rFonts w:cstheme="minorHAnsi"/>
+                <w:szCs w:val="24"/>
+              </w:rPr>
+            </w:pPr>
+            <w:r>
+              <w:rPr>
+                <w:rFonts w:cstheme="minorHAnsi"/>
+                <w:szCs w:val="24"/>
+              </w:rPr>
+              <w:t xml:space="preserve">Description: </w:t>
+            </w:r>
+            <w:r>
+              <w:rPr>
+                <w:rFonts w:cstheme="minorHAnsi"/>
+                <w:szCs w:val="24"/>
+              </w:rPr>
+              <w:t>Whether the data’s last column is for classes or not.</w:t>
+            </w:r>
+          </w:p>
+        </w:tc>
+      </w:tr>
+      <w:tr>
+        <w:tc>
+          <w:tcPr>
+            <w:tcW w:w="4675" w:type="dxa"/>
+            <w:shd w:val="clear" w:color="auto" w:fill="D9E2F3" w:themeFill="accent1" w:themeFillTint="33"/>
+          </w:tcPr>
+          <w:p>
+            <w:pPr>
+              <w:rPr>
+                <w:rFonts w:cstheme="minorHAnsi"/>
+                <w:szCs w:val="24"/>
+              </w:rPr>
+            </w:pPr>
+            <w:r>
+              <w:rPr>
+                <w:rFonts w:cstheme="minorHAnsi"/>
+                <w:szCs w:val="24"/>
+              </w:rPr>
               <w:lastRenderedPageBreak/>
               <w:t xml:space="preserve">Name: </w:t>
             </w:r>
@@ -16949,7 +19103,7 @@
                 <w:rFonts w:cstheme="minorHAnsi"/>
                 <w:szCs w:val="24"/>
               </w:rPr>
-              <w:t>upperIsLower</w:t>
+              <w:t>zScoreMinMax</w:t>
             </w:r>
             <w:proofErr w:type="spellEnd"/>
           </w:p>
@@ -17010,21 +19164,23 @@
                 <w:rFonts w:cstheme="minorHAnsi"/>
                 <w:szCs w:val="24"/>
               </w:rPr>
-              <w:t>Whether the upper class is on the lower or left side of the grap</w:t>
-            </w:r>
-            <w:r>
-              <w:rPr>
-                <w:rFonts w:cstheme="minorHAnsi"/>
-                <w:szCs w:val="24"/>
-              </w:rPr>
-              <w:t>h</w:t>
-            </w:r>
-            <w:r>
-              <w:rPr>
-                <w:rFonts w:cstheme="minorHAnsi"/>
-                <w:szCs w:val="24"/>
-              </w:rPr>
-              <w:t xml:space="preserve"> or not</w:t>
+              <w:t xml:space="preserve">Whether to use </w:t>
+            </w:r>
+            <w:proofErr w:type="spellStart"/>
+            <w:r>
+              <w:rPr>
+                <w:rFonts w:cstheme="minorHAnsi"/>
+                <w:szCs w:val="24"/>
+              </w:rPr>
+              <w:t>zScoreMinMax</w:t>
+            </w:r>
+            <w:proofErr w:type="spellEnd"/>
+            <w:r>
+              <w:rPr>
+                <w:rFonts w:cstheme="minorHAnsi"/>
+                <w:szCs w:val="24"/>
+              </w:rPr>
+              <w:t xml:space="preserve"> normalization or not</w:t>
             </w:r>
             <w:r>
               <w:rPr>
@@ -17061,7 +19217,7 @@
                 <w:rFonts w:cstheme="minorHAnsi"/>
                 <w:szCs w:val="24"/>
               </w:rPr>
-              <w:t>accuracy</w:t>
+              <w:t>angles</w:t>
             </w:r>
           </w:p>
         </w:tc>
@@ -17084,12 +19240,21 @@
               </w:rPr>
               <w:t xml:space="preserve">Type: </w:t>
             </w:r>
-            <w:r>
-              <w:rPr>
-                <w:rFonts w:cstheme="minorHAnsi"/>
-                <w:szCs w:val="24"/>
-              </w:rPr>
-              <w:t>double</w:t>
+            <w:proofErr w:type="gramStart"/>
+            <w:r>
+              <w:rPr>
+                <w:rFonts w:cstheme="minorHAnsi"/>
+                <w:szCs w:val="24"/>
+              </w:rPr>
+              <w:t>double[</w:t>
+            </w:r>
+            <w:proofErr w:type="gramEnd"/>
+            <w:r>
+              <w:rPr>
+                <w:rFonts w:cstheme="minorHAnsi"/>
+                <w:szCs w:val="24"/>
+              </w:rPr>
+              <w:t>]</w:t>
             </w:r>
           </w:p>
         </w:tc>
@@ -17119,2066 +19284,6 @@
                 <w:rFonts w:cstheme="minorHAnsi"/>
                 <w:szCs w:val="24"/>
               </w:rPr>
-              <w:t>Accuracy of the current visualization.</w:t>
-            </w:r>
-          </w:p>
-        </w:tc>
-      </w:tr>
-      <w:tr>
-        <w:tc>
-          <w:tcPr>
-            <w:tcW w:w="4675" w:type="dxa"/>
-            <w:shd w:val="clear" w:color="auto" w:fill="D9E2F3" w:themeFill="accent1" w:themeFillTint="33"/>
-          </w:tcPr>
-          <w:p>
-            <w:pPr>
-              <w:rPr>
-                <w:rFonts w:cstheme="minorHAnsi"/>
-                <w:szCs w:val="24"/>
-              </w:rPr>
-            </w:pPr>
-            <w:r>
-              <w:rPr>
-                <w:rFonts w:cstheme="minorHAnsi"/>
-                <w:szCs w:val="24"/>
-              </w:rPr>
-              <w:t xml:space="preserve">Name: </w:t>
-            </w:r>
-            <w:proofErr w:type="spellStart"/>
-            <w:r>
-              <w:rPr>
-                <w:rFonts w:cstheme="minorHAnsi"/>
-                <w:szCs w:val="24"/>
-              </w:rPr>
-              <w:t>allDataCM</w:t>
-            </w:r>
-            <w:proofErr w:type="spellEnd"/>
-          </w:p>
-        </w:tc>
-        <w:tc>
-          <w:tcPr>
-            <w:tcW w:w="4675" w:type="dxa"/>
-            <w:shd w:val="clear" w:color="auto" w:fill="D9E2F3" w:themeFill="accent1" w:themeFillTint="33"/>
-          </w:tcPr>
-          <w:p>
-            <w:pPr>
-              <w:rPr>
-                <w:rFonts w:cstheme="minorHAnsi"/>
-                <w:szCs w:val="24"/>
-              </w:rPr>
-            </w:pPr>
-            <w:r>
-              <w:rPr>
-                <w:rFonts w:cstheme="minorHAnsi"/>
-                <w:szCs w:val="24"/>
-              </w:rPr>
-              <w:t xml:space="preserve">Type: </w:t>
-            </w:r>
-            <w:r>
-              <w:rPr>
-                <w:rFonts w:cstheme="minorHAnsi"/>
-                <w:szCs w:val="24"/>
-              </w:rPr>
-              <w:t>String</w:t>
-            </w:r>
-          </w:p>
-        </w:tc>
-      </w:tr>
-      <w:tr>
-        <w:tc>
-          <w:tcPr>
-            <w:tcW w:w="9350" w:type="dxa"/>
-            <w:gridSpan w:val="2"/>
-          </w:tcPr>
-          <w:p>
-            <w:pPr>
-              <w:rPr>
-                <w:rFonts w:cstheme="minorHAnsi"/>
-                <w:szCs w:val="24"/>
-              </w:rPr>
-            </w:pPr>
-            <w:r>
-              <w:rPr>
-                <w:rFonts w:cstheme="minorHAnsi"/>
-                <w:szCs w:val="24"/>
-              </w:rPr>
-              <w:t xml:space="preserve">Description: </w:t>
-            </w:r>
-            <w:r>
-              <w:rPr>
-                <w:rFonts w:cstheme="minorHAnsi"/>
-                <w:szCs w:val="24"/>
-              </w:rPr>
-              <w:t>Confusion matrix for all data of the current visualization.</w:t>
-            </w:r>
-          </w:p>
-        </w:tc>
-      </w:tr>
-      <w:tr>
-        <w:tc>
-          <w:tcPr>
-            <w:tcW w:w="4675" w:type="dxa"/>
-            <w:shd w:val="clear" w:color="auto" w:fill="D9E2F3" w:themeFill="accent1" w:themeFillTint="33"/>
-          </w:tcPr>
-          <w:p>
-            <w:pPr>
-              <w:rPr>
-                <w:rFonts w:cstheme="minorHAnsi"/>
-                <w:szCs w:val="24"/>
-              </w:rPr>
-            </w:pPr>
-            <w:r>
-              <w:rPr>
-                <w:rFonts w:cstheme="minorHAnsi"/>
-                <w:szCs w:val="24"/>
-              </w:rPr>
-              <w:t xml:space="preserve">Name: </w:t>
-            </w:r>
-            <w:proofErr w:type="spellStart"/>
-            <w:r>
-              <w:rPr>
-                <w:rFonts w:cstheme="minorHAnsi"/>
-                <w:szCs w:val="24"/>
-              </w:rPr>
-              <w:t>prev</w:t>
-            </w:r>
-            <w:r>
-              <w:rPr>
-                <w:rFonts w:cstheme="minorHAnsi"/>
-                <w:szCs w:val="24"/>
-              </w:rPr>
-              <w:t>AllData</w:t>
-            </w:r>
-            <w:r>
-              <w:rPr>
-                <w:rFonts w:cstheme="minorHAnsi"/>
-                <w:szCs w:val="24"/>
-              </w:rPr>
-              <w:t>CM</w:t>
-            </w:r>
-            <w:proofErr w:type="spellEnd"/>
-          </w:p>
-        </w:tc>
-        <w:tc>
-          <w:tcPr>
-            <w:tcW w:w="4675" w:type="dxa"/>
-            <w:shd w:val="clear" w:color="auto" w:fill="D9E2F3" w:themeFill="accent1" w:themeFillTint="33"/>
-          </w:tcPr>
-          <w:p>
-            <w:pPr>
-              <w:rPr>
-                <w:rFonts w:cstheme="minorHAnsi"/>
-                <w:szCs w:val="24"/>
-              </w:rPr>
-            </w:pPr>
-            <w:r>
-              <w:rPr>
-                <w:rFonts w:cstheme="minorHAnsi"/>
-                <w:szCs w:val="24"/>
-              </w:rPr>
-              <w:t xml:space="preserve">Type: </w:t>
-            </w:r>
-            <w:proofErr w:type="spellStart"/>
-            <w:r>
-              <w:rPr>
-                <w:rFonts w:cstheme="minorHAnsi"/>
-                <w:szCs w:val="24"/>
-              </w:rPr>
-              <w:t>ArrayList</w:t>
-            </w:r>
-            <w:proofErr w:type="spellEnd"/>
-            <w:r>
-              <w:rPr>
-                <w:rFonts w:cstheme="minorHAnsi"/>
-                <w:szCs w:val="24"/>
-              </w:rPr>
-              <w:t>&lt;String&gt;</w:t>
-            </w:r>
-          </w:p>
-        </w:tc>
-      </w:tr>
-      <w:tr>
-        <w:tc>
-          <w:tcPr>
-            <w:tcW w:w="9350" w:type="dxa"/>
-            <w:gridSpan w:val="2"/>
-          </w:tcPr>
-          <w:p>
-            <w:pPr>
-              <w:rPr>
-                <w:rFonts w:cstheme="minorHAnsi"/>
-                <w:szCs w:val="24"/>
-              </w:rPr>
-            </w:pPr>
-            <w:r>
-              <w:rPr>
-                <w:rFonts w:cstheme="minorHAnsi"/>
-                <w:szCs w:val="24"/>
-              </w:rPr>
-              <w:t xml:space="preserve">Description: </w:t>
-            </w:r>
-            <w:proofErr w:type="spellStart"/>
-            <w:r>
-              <w:rPr>
-                <w:rFonts w:cstheme="minorHAnsi"/>
-                <w:szCs w:val="24"/>
-              </w:rPr>
-              <w:t>ArrayList</w:t>
-            </w:r>
-            <w:proofErr w:type="spellEnd"/>
-            <w:r>
-              <w:rPr>
-                <w:rFonts w:cstheme="minorHAnsi"/>
-                <w:szCs w:val="24"/>
-              </w:rPr>
-              <w:t xml:space="preserve"> of </w:t>
-            </w:r>
-            <w:r>
-              <w:rPr>
-                <w:rFonts w:cstheme="minorHAnsi"/>
-                <w:szCs w:val="24"/>
-              </w:rPr>
-              <w:t>each</w:t>
-            </w:r>
-            <w:r>
-              <w:rPr>
-                <w:rFonts w:cstheme="minorHAnsi"/>
-                <w:szCs w:val="24"/>
-              </w:rPr>
-              <w:t xml:space="preserve"> </w:t>
-            </w:r>
-            <w:proofErr w:type="gramStart"/>
-            <w:r>
-              <w:rPr>
-                <w:rFonts w:cstheme="minorHAnsi"/>
-                <w:szCs w:val="24"/>
-              </w:rPr>
-              <w:t>all data</w:t>
-            </w:r>
-            <w:proofErr w:type="gramEnd"/>
-            <w:r>
-              <w:rPr>
-                <w:rFonts w:cstheme="minorHAnsi"/>
-                <w:szCs w:val="24"/>
-              </w:rPr>
-              <w:t xml:space="preserve"> confusion matri</w:t>
-            </w:r>
-            <w:r>
-              <w:rPr>
-                <w:rFonts w:cstheme="minorHAnsi"/>
-                <w:szCs w:val="24"/>
-              </w:rPr>
-              <w:t>x</w:t>
-            </w:r>
-            <w:r>
-              <w:rPr>
-                <w:rFonts w:cstheme="minorHAnsi"/>
-                <w:szCs w:val="24"/>
-              </w:rPr>
-              <w:t xml:space="preserve"> before</w:t>
-            </w:r>
-            <w:r>
-              <w:rPr>
-                <w:rFonts w:cstheme="minorHAnsi"/>
-                <w:szCs w:val="24"/>
-              </w:rPr>
-              <w:t xml:space="preserve"> specifying the visualization. Only applies with 3+ class visualizations. </w:t>
-            </w:r>
-          </w:p>
-        </w:tc>
-      </w:tr>
-      <w:tr>
-        <w:tc>
-          <w:tcPr>
-            <w:tcW w:w="4675" w:type="dxa"/>
-            <w:shd w:val="clear" w:color="auto" w:fill="D9E2F3" w:themeFill="accent1" w:themeFillTint="33"/>
-          </w:tcPr>
-          <w:p>
-            <w:pPr>
-              <w:rPr>
-                <w:rFonts w:cstheme="minorHAnsi"/>
-                <w:szCs w:val="24"/>
-              </w:rPr>
-            </w:pPr>
-            <w:r>
-              <w:rPr>
-                <w:rFonts w:cstheme="minorHAnsi"/>
-                <w:szCs w:val="24"/>
-              </w:rPr>
-              <w:t xml:space="preserve">Name: </w:t>
-            </w:r>
-            <w:proofErr w:type="spellStart"/>
-            <w:r>
-              <w:rPr>
-                <w:rFonts w:cstheme="minorHAnsi"/>
-                <w:szCs w:val="24"/>
-              </w:rPr>
-              <w:t>allDataClassifications</w:t>
-            </w:r>
-            <w:proofErr w:type="spellEnd"/>
-          </w:p>
-        </w:tc>
-        <w:tc>
-          <w:tcPr>
-            <w:tcW w:w="4675" w:type="dxa"/>
-            <w:shd w:val="clear" w:color="auto" w:fill="D9E2F3" w:themeFill="accent1" w:themeFillTint="33"/>
-          </w:tcPr>
-          <w:p>
-            <w:pPr>
-              <w:rPr>
-                <w:rFonts w:cstheme="minorHAnsi"/>
-                <w:szCs w:val="24"/>
-              </w:rPr>
-            </w:pPr>
-            <w:r>
-              <w:rPr>
-                <w:rFonts w:cstheme="minorHAnsi"/>
-                <w:szCs w:val="24"/>
-              </w:rPr>
-              <w:t xml:space="preserve">Type: </w:t>
-            </w:r>
-            <w:proofErr w:type="gramStart"/>
-            <w:r>
-              <w:rPr>
-                <w:rFonts w:cstheme="minorHAnsi"/>
-                <w:szCs w:val="24"/>
-              </w:rPr>
-              <w:t>int[</w:t>
-            </w:r>
-            <w:proofErr w:type="gramEnd"/>
-            <w:r>
-              <w:rPr>
-                <w:rFonts w:cstheme="minorHAnsi"/>
-                <w:szCs w:val="24"/>
-              </w:rPr>
-              <w:t>]</w:t>
-            </w:r>
-          </w:p>
-        </w:tc>
-      </w:tr>
-      <w:tr>
-        <w:tc>
-          <w:tcPr>
-            <w:tcW w:w="9350" w:type="dxa"/>
-            <w:gridSpan w:val="2"/>
-          </w:tcPr>
-          <w:p>
-            <w:pPr>
-              <w:rPr>
-                <w:rFonts w:cstheme="minorHAnsi"/>
-                <w:szCs w:val="24"/>
-              </w:rPr>
-            </w:pPr>
-            <w:r>
-              <w:rPr>
-                <w:rFonts w:cstheme="minorHAnsi"/>
-                <w:szCs w:val="24"/>
-              </w:rPr>
-              <w:t xml:space="preserve">Description: </w:t>
-            </w:r>
-            <w:r>
-              <w:rPr>
-                <w:rFonts w:cstheme="minorHAnsi"/>
-                <w:szCs w:val="24"/>
-              </w:rPr>
-              <w:t>Correct</w:t>
-            </w:r>
-            <w:r>
-              <w:rPr>
-                <w:rFonts w:cstheme="minorHAnsi"/>
-                <w:szCs w:val="24"/>
-              </w:rPr>
-              <w:t xml:space="preserve"> and incorrect </w:t>
-            </w:r>
-            <w:r>
-              <w:rPr>
-                <w:rFonts w:cstheme="minorHAnsi"/>
-                <w:szCs w:val="24"/>
-              </w:rPr>
-              <w:t xml:space="preserve">classifications of the current visualization. </w:t>
-            </w:r>
-          </w:p>
-        </w:tc>
-      </w:tr>
-      <w:tr>
-        <w:tc>
-          <w:tcPr>
-            <w:tcW w:w="4675" w:type="dxa"/>
-            <w:shd w:val="clear" w:color="auto" w:fill="D9E2F3" w:themeFill="accent1" w:themeFillTint="33"/>
-          </w:tcPr>
-          <w:p>
-            <w:pPr>
-              <w:rPr>
-                <w:rFonts w:cstheme="minorHAnsi"/>
-                <w:szCs w:val="24"/>
-              </w:rPr>
-            </w:pPr>
-            <w:r>
-              <w:rPr>
-                <w:rFonts w:cstheme="minorHAnsi"/>
-                <w:szCs w:val="24"/>
-              </w:rPr>
-              <w:t xml:space="preserve">Name: </w:t>
-            </w:r>
-            <w:proofErr w:type="spellStart"/>
-            <w:r>
-              <w:rPr>
-                <w:rFonts w:cstheme="minorHAnsi"/>
-                <w:szCs w:val="24"/>
-              </w:rPr>
-              <w:t>prevAllDataClassifications</w:t>
-            </w:r>
-            <w:proofErr w:type="spellEnd"/>
-          </w:p>
-        </w:tc>
-        <w:tc>
-          <w:tcPr>
-            <w:tcW w:w="4675" w:type="dxa"/>
-            <w:shd w:val="clear" w:color="auto" w:fill="D9E2F3" w:themeFill="accent1" w:themeFillTint="33"/>
-          </w:tcPr>
-          <w:p>
-            <w:pPr>
-              <w:rPr>
-                <w:rFonts w:cstheme="minorHAnsi"/>
-                <w:szCs w:val="24"/>
-              </w:rPr>
-            </w:pPr>
-            <w:r>
-              <w:rPr>
-                <w:rFonts w:cstheme="minorHAnsi"/>
-                <w:szCs w:val="24"/>
-              </w:rPr>
-              <w:t xml:space="preserve">Type: </w:t>
-            </w:r>
-            <w:proofErr w:type="spellStart"/>
-            <w:r>
-              <w:rPr>
-                <w:rFonts w:cstheme="minorHAnsi"/>
-                <w:szCs w:val="24"/>
-              </w:rPr>
-              <w:t>ArrayList</w:t>
-            </w:r>
-            <w:proofErr w:type="spellEnd"/>
-            <w:r>
-              <w:rPr>
-                <w:rFonts w:cstheme="minorHAnsi"/>
-                <w:szCs w:val="24"/>
-              </w:rPr>
-              <w:t>&lt;</w:t>
-            </w:r>
-            <w:proofErr w:type="gramStart"/>
-            <w:r>
-              <w:rPr>
-                <w:rFonts w:cstheme="minorHAnsi"/>
-                <w:szCs w:val="24"/>
-              </w:rPr>
-              <w:t>int[</w:t>
-            </w:r>
-            <w:proofErr w:type="gramEnd"/>
-            <w:r>
-              <w:rPr>
-                <w:rFonts w:cstheme="minorHAnsi"/>
-                <w:szCs w:val="24"/>
-              </w:rPr>
-              <w:t>]&gt;</w:t>
-            </w:r>
-          </w:p>
-        </w:tc>
-      </w:tr>
-      <w:tr>
-        <w:tc>
-          <w:tcPr>
-            <w:tcW w:w="9350" w:type="dxa"/>
-            <w:gridSpan w:val="2"/>
-          </w:tcPr>
-          <w:p>
-            <w:pPr>
-              <w:rPr>
-                <w:rFonts w:cstheme="minorHAnsi"/>
-                <w:szCs w:val="24"/>
-              </w:rPr>
-            </w:pPr>
-            <w:r>
-              <w:rPr>
-                <w:rFonts w:cstheme="minorHAnsi"/>
-                <w:szCs w:val="24"/>
-              </w:rPr>
-              <w:t xml:space="preserve">Description: </w:t>
-            </w:r>
-            <w:proofErr w:type="spellStart"/>
-            <w:r>
-              <w:rPr>
-                <w:rFonts w:cstheme="minorHAnsi"/>
-                <w:szCs w:val="24"/>
-              </w:rPr>
-              <w:t>ArrayList</w:t>
-            </w:r>
-            <w:proofErr w:type="spellEnd"/>
-            <w:r>
-              <w:rPr>
-                <w:rFonts w:cstheme="minorHAnsi"/>
-                <w:szCs w:val="24"/>
-              </w:rPr>
-              <w:t xml:space="preserve"> of </w:t>
-            </w:r>
-            <w:r>
-              <w:rPr>
-                <w:rFonts w:cstheme="minorHAnsi"/>
-                <w:szCs w:val="24"/>
-              </w:rPr>
-              <w:t>each</w:t>
-            </w:r>
-            <w:r>
-              <w:rPr>
-                <w:rFonts w:cstheme="minorHAnsi"/>
-                <w:szCs w:val="24"/>
-              </w:rPr>
-              <w:t xml:space="preserve"> </w:t>
-            </w:r>
-            <w:proofErr w:type="gramStart"/>
-            <w:r>
-              <w:rPr>
-                <w:rFonts w:cstheme="minorHAnsi"/>
-                <w:szCs w:val="24"/>
-              </w:rPr>
-              <w:t>all data</w:t>
-            </w:r>
-            <w:proofErr w:type="gramEnd"/>
-            <w:r>
-              <w:rPr>
-                <w:rFonts w:cstheme="minorHAnsi"/>
-                <w:szCs w:val="24"/>
-              </w:rPr>
-              <w:t xml:space="preserve"> classification before specifying the visualization. Only applies with 3+ class visualizations. </w:t>
-            </w:r>
-          </w:p>
-        </w:tc>
-      </w:tr>
-      <w:tr>
-        <w:tc>
-          <w:tcPr>
-            <w:tcW w:w="4675" w:type="dxa"/>
-            <w:shd w:val="clear" w:color="auto" w:fill="D9E2F3" w:themeFill="accent1" w:themeFillTint="33"/>
-          </w:tcPr>
-          <w:p>
-            <w:pPr>
-              <w:rPr>
-                <w:rFonts w:cstheme="minorHAnsi"/>
-                <w:szCs w:val="24"/>
-              </w:rPr>
-            </w:pPr>
-            <w:r>
-              <w:rPr>
-                <w:rFonts w:cstheme="minorHAnsi"/>
-                <w:szCs w:val="24"/>
-              </w:rPr>
-              <w:t xml:space="preserve">Name: </w:t>
-            </w:r>
-            <w:proofErr w:type="spellStart"/>
-            <w:r>
-              <w:rPr>
-                <w:rFonts w:cstheme="minorHAnsi"/>
-                <w:szCs w:val="24"/>
-              </w:rPr>
-              <w:t>prevAllDataChecked</w:t>
-            </w:r>
-            <w:proofErr w:type="spellEnd"/>
-          </w:p>
-        </w:tc>
-        <w:tc>
-          <w:tcPr>
-            <w:tcW w:w="4675" w:type="dxa"/>
-            <w:shd w:val="clear" w:color="auto" w:fill="D9E2F3" w:themeFill="accent1" w:themeFillTint="33"/>
-          </w:tcPr>
-          <w:p>
-            <w:pPr>
-              <w:rPr>
-                <w:rFonts w:cstheme="minorHAnsi"/>
-                <w:szCs w:val="24"/>
-              </w:rPr>
-            </w:pPr>
-            <w:r>
-              <w:rPr>
-                <w:rFonts w:cstheme="minorHAnsi"/>
-                <w:szCs w:val="24"/>
-              </w:rPr>
-              <w:t xml:space="preserve">Type: </w:t>
-            </w:r>
-            <w:proofErr w:type="spellStart"/>
-            <w:r>
-              <w:rPr>
-                <w:rFonts w:cstheme="minorHAnsi"/>
-                <w:szCs w:val="24"/>
-              </w:rPr>
-              <w:t>boolean</w:t>
-            </w:r>
-            <w:proofErr w:type="spellEnd"/>
-          </w:p>
-        </w:tc>
-      </w:tr>
-      <w:tr>
-        <w:tc>
-          <w:tcPr>
-            <w:tcW w:w="9350" w:type="dxa"/>
-            <w:gridSpan w:val="2"/>
-          </w:tcPr>
-          <w:p>
-            <w:pPr>
-              <w:rPr>
-                <w:rFonts w:cstheme="minorHAnsi"/>
-                <w:szCs w:val="24"/>
-              </w:rPr>
-            </w:pPr>
-            <w:r>
-              <w:rPr>
-                <w:rFonts w:cstheme="minorHAnsi"/>
-                <w:szCs w:val="24"/>
-              </w:rPr>
-              <w:t xml:space="preserve">Description: </w:t>
-            </w:r>
-            <w:r>
-              <w:rPr>
-                <w:rFonts w:cstheme="minorHAnsi"/>
-                <w:szCs w:val="24"/>
-              </w:rPr>
-              <w:t xml:space="preserve">Whether to display the </w:t>
-            </w:r>
-            <w:proofErr w:type="spellStart"/>
-            <w:r>
-              <w:rPr>
-                <w:rFonts w:cstheme="minorHAnsi"/>
-                <w:szCs w:val="24"/>
-              </w:rPr>
-              <w:t>prevAllData</w:t>
-            </w:r>
-            <w:proofErr w:type="spellEnd"/>
-            <w:r>
-              <w:rPr>
-                <w:rFonts w:cstheme="minorHAnsi"/>
-                <w:szCs w:val="24"/>
-              </w:rPr>
-              <w:t xml:space="preserve"> confusion matrix</w:t>
-            </w:r>
-            <w:r>
-              <w:rPr>
-                <w:rFonts w:cstheme="minorHAnsi"/>
-                <w:szCs w:val="24"/>
-              </w:rPr>
-              <w:t xml:space="preserve"> or not</w:t>
-            </w:r>
-            <w:r>
-              <w:rPr>
-                <w:rFonts w:cstheme="minorHAnsi"/>
-                <w:szCs w:val="24"/>
-              </w:rPr>
-              <w:t>.</w:t>
-            </w:r>
-          </w:p>
-        </w:tc>
-      </w:tr>
-      <w:tr>
-        <w:tc>
-          <w:tcPr>
-            <w:tcW w:w="4675" w:type="dxa"/>
-            <w:shd w:val="clear" w:color="auto" w:fill="D9E2F3" w:themeFill="accent1" w:themeFillTint="33"/>
-          </w:tcPr>
-          <w:p>
-            <w:pPr>
-              <w:rPr>
-                <w:rFonts w:cstheme="minorHAnsi"/>
-                <w:szCs w:val="24"/>
-              </w:rPr>
-            </w:pPr>
-            <w:r>
-              <w:rPr>
-                <w:rFonts w:cstheme="minorHAnsi"/>
-                <w:szCs w:val="24"/>
-              </w:rPr>
-              <w:t xml:space="preserve">Name: </w:t>
-            </w:r>
-            <w:proofErr w:type="spellStart"/>
-            <w:r>
-              <w:rPr>
-                <w:rFonts w:cstheme="minorHAnsi"/>
-                <w:szCs w:val="24"/>
-              </w:rPr>
-              <w:t>allDataChecked</w:t>
-            </w:r>
-            <w:proofErr w:type="spellEnd"/>
-          </w:p>
-        </w:tc>
-        <w:tc>
-          <w:tcPr>
-            <w:tcW w:w="4675" w:type="dxa"/>
-            <w:shd w:val="clear" w:color="auto" w:fill="D9E2F3" w:themeFill="accent1" w:themeFillTint="33"/>
-          </w:tcPr>
-          <w:p>
-            <w:pPr>
-              <w:rPr>
-                <w:rFonts w:cstheme="minorHAnsi"/>
-                <w:szCs w:val="24"/>
-              </w:rPr>
-            </w:pPr>
-            <w:r>
-              <w:rPr>
-                <w:rFonts w:cstheme="minorHAnsi"/>
-                <w:szCs w:val="24"/>
-              </w:rPr>
-              <w:t xml:space="preserve">Type: </w:t>
-            </w:r>
-            <w:proofErr w:type="spellStart"/>
-            <w:r>
-              <w:rPr>
-                <w:rFonts w:cstheme="minorHAnsi"/>
-                <w:szCs w:val="24"/>
-              </w:rPr>
-              <w:t>boolean</w:t>
-            </w:r>
-            <w:proofErr w:type="spellEnd"/>
-          </w:p>
-        </w:tc>
-      </w:tr>
-      <w:tr>
-        <w:tc>
-          <w:tcPr>
-            <w:tcW w:w="9350" w:type="dxa"/>
-            <w:gridSpan w:val="2"/>
-          </w:tcPr>
-          <w:p>
-            <w:pPr>
-              <w:rPr>
-                <w:rFonts w:cstheme="minorHAnsi"/>
-                <w:szCs w:val="24"/>
-              </w:rPr>
-            </w:pPr>
-            <w:r>
-              <w:rPr>
-                <w:rFonts w:cstheme="minorHAnsi"/>
-                <w:szCs w:val="24"/>
-              </w:rPr>
-              <w:t xml:space="preserve">Description: </w:t>
-            </w:r>
-            <w:r>
-              <w:rPr>
-                <w:rFonts w:cstheme="minorHAnsi"/>
-                <w:szCs w:val="24"/>
-              </w:rPr>
-              <w:t xml:space="preserve">Whether to display the </w:t>
-            </w:r>
-            <w:proofErr w:type="spellStart"/>
-            <w:r>
-              <w:rPr>
-                <w:rFonts w:cstheme="minorHAnsi"/>
-                <w:szCs w:val="24"/>
-              </w:rPr>
-              <w:t>allData</w:t>
-            </w:r>
-            <w:proofErr w:type="spellEnd"/>
-            <w:r>
-              <w:rPr>
-                <w:rFonts w:cstheme="minorHAnsi"/>
-                <w:szCs w:val="24"/>
-              </w:rPr>
-              <w:t xml:space="preserve"> confusion matrix</w:t>
-            </w:r>
-            <w:r>
-              <w:rPr>
-                <w:rFonts w:cstheme="minorHAnsi"/>
-                <w:szCs w:val="24"/>
-              </w:rPr>
-              <w:t xml:space="preserve"> or not</w:t>
-            </w:r>
-            <w:r>
-              <w:rPr>
-                <w:rFonts w:cstheme="minorHAnsi"/>
-                <w:szCs w:val="24"/>
-              </w:rPr>
-              <w:t>.</w:t>
-            </w:r>
-          </w:p>
-        </w:tc>
-      </w:tr>
-      <w:tr>
-        <w:tc>
-          <w:tcPr>
-            <w:tcW w:w="4675" w:type="dxa"/>
-            <w:shd w:val="clear" w:color="auto" w:fill="D9E2F3" w:themeFill="accent1" w:themeFillTint="33"/>
-          </w:tcPr>
-          <w:p>
-            <w:pPr>
-              <w:rPr>
-                <w:rFonts w:cstheme="minorHAnsi"/>
-                <w:szCs w:val="24"/>
-              </w:rPr>
-            </w:pPr>
-            <w:r>
-              <w:rPr>
-                <w:rFonts w:cstheme="minorHAnsi"/>
-                <w:szCs w:val="24"/>
-              </w:rPr>
-              <w:t xml:space="preserve">Name: </w:t>
-            </w:r>
-            <w:proofErr w:type="spellStart"/>
-            <w:r>
-              <w:rPr>
-                <w:rFonts w:cstheme="minorHAnsi"/>
-                <w:szCs w:val="24"/>
-              </w:rPr>
-              <w:t>withoutOverlapChecked</w:t>
-            </w:r>
-            <w:proofErr w:type="spellEnd"/>
-          </w:p>
-        </w:tc>
-        <w:tc>
-          <w:tcPr>
-            <w:tcW w:w="4675" w:type="dxa"/>
-            <w:shd w:val="clear" w:color="auto" w:fill="D9E2F3" w:themeFill="accent1" w:themeFillTint="33"/>
-          </w:tcPr>
-          <w:p>
-            <w:pPr>
-              <w:rPr>
-                <w:rFonts w:cstheme="minorHAnsi"/>
-                <w:szCs w:val="24"/>
-              </w:rPr>
-            </w:pPr>
-            <w:r>
-              <w:rPr>
-                <w:rFonts w:cstheme="minorHAnsi"/>
-                <w:szCs w:val="24"/>
-              </w:rPr>
-              <w:t xml:space="preserve">Type: </w:t>
-            </w:r>
-            <w:proofErr w:type="spellStart"/>
-            <w:r>
-              <w:rPr>
-                <w:rFonts w:cstheme="minorHAnsi"/>
-                <w:szCs w:val="24"/>
-              </w:rPr>
-              <w:t>boolean</w:t>
-            </w:r>
-            <w:proofErr w:type="spellEnd"/>
-          </w:p>
-        </w:tc>
-      </w:tr>
-      <w:tr>
-        <w:tc>
-          <w:tcPr>
-            <w:tcW w:w="9350" w:type="dxa"/>
-            <w:gridSpan w:val="2"/>
-          </w:tcPr>
-          <w:p>
-            <w:pPr>
-              <w:rPr>
-                <w:rFonts w:cstheme="minorHAnsi"/>
-                <w:szCs w:val="24"/>
-              </w:rPr>
-            </w:pPr>
-            <w:r>
-              <w:rPr>
-                <w:rFonts w:cstheme="minorHAnsi"/>
-                <w:szCs w:val="24"/>
-              </w:rPr>
-              <w:t xml:space="preserve">Description: </w:t>
-            </w:r>
-            <w:r>
-              <w:rPr>
-                <w:rFonts w:cstheme="minorHAnsi"/>
-                <w:szCs w:val="24"/>
-              </w:rPr>
-              <w:t xml:space="preserve">Whether to display the </w:t>
-            </w:r>
-            <w:proofErr w:type="spellStart"/>
-            <w:r>
-              <w:rPr>
-                <w:rFonts w:cstheme="minorHAnsi"/>
-                <w:szCs w:val="24"/>
-              </w:rPr>
-              <w:t>withoutOverlap</w:t>
-            </w:r>
-            <w:proofErr w:type="spellEnd"/>
-            <w:r>
-              <w:rPr>
-                <w:rFonts w:cstheme="minorHAnsi"/>
-                <w:szCs w:val="24"/>
-              </w:rPr>
-              <w:t xml:space="preserve"> confusion matrix</w:t>
-            </w:r>
-            <w:r>
-              <w:rPr>
-                <w:rFonts w:cstheme="minorHAnsi"/>
-                <w:szCs w:val="24"/>
-              </w:rPr>
-              <w:t xml:space="preserve"> or not</w:t>
-            </w:r>
-            <w:r>
-              <w:rPr>
-                <w:rFonts w:cstheme="minorHAnsi"/>
-                <w:szCs w:val="24"/>
-              </w:rPr>
-              <w:t>.</w:t>
-            </w:r>
-          </w:p>
-        </w:tc>
-      </w:tr>
-      <w:tr>
-        <w:tc>
-          <w:tcPr>
-            <w:tcW w:w="4675" w:type="dxa"/>
-            <w:shd w:val="clear" w:color="auto" w:fill="D9E2F3" w:themeFill="accent1" w:themeFillTint="33"/>
-          </w:tcPr>
-          <w:p>
-            <w:pPr>
-              <w:rPr>
-                <w:rFonts w:cstheme="minorHAnsi"/>
-                <w:szCs w:val="24"/>
-              </w:rPr>
-            </w:pPr>
-            <w:r>
-              <w:rPr>
-                <w:rFonts w:cstheme="minorHAnsi"/>
-                <w:szCs w:val="24"/>
-              </w:rPr>
-              <w:t xml:space="preserve">Name: </w:t>
-            </w:r>
-            <w:proofErr w:type="spellStart"/>
-            <w:r>
-              <w:rPr>
-                <w:rFonts w:cstheme="minorHAnsi"/>
-                <w:szCs w:val="24"/>
-              </w:rPr>
-              <w:t>overlapChecked</w:t>
-            </w:r>
-            <w:proofErr w:type="spellEnd"/>
-          </w:p>
-        </w:tc>
-        <w:tc>
-          <w:tcPr>
-            <w:tcW w:w="4675" w:type="dxa"/>
-            <w:shd w:val="clear" w:color="auto" w:fill="D9E2F3" w:themeFill="accent1" w:themeFillTint="33"/>
-          </w:tcPr>
-          <w:p>
-            <w:pPr>
-              <w:rPr>
-                <w:rFonts w:cstheme="minorHAnsi"/>
-                <w:szCs w:val="24"/>
-              </w:rPr>
-            </w:pPr>
-            <w:r>
-              <w:rPr>
-                <w:rFonts w:cstheme="minorHAnsi"/>
-                <w:szCs w:val="24"/>
-              </w:rPr>
-              <w:t xml:space="preserve">Type: </w:t>
-            </w:r>
-            <w:proofErr w:type="spellStart"/>
-            <w:r>
-              <w:rPr>
-                <w:rFonts w:cstheme="minorHAnsi"/>
-                <w:szCs w:val="24"/>
-              </w:rPr>
-              <w:t>boolean</w:t>
-            </w:r>
-            <w:proofErr w:type="spellEnd"/>
-          </w:p>
-        </w:tc>
-      </w:tr>
-      <w:tr>
-        <w:tc>
-          <w:tcPr>
-            <w:tcW w:w="9350" w:type="dxa"/>
-            <w:gridSpan w:val="2"/>
-          </w:tcPr>
-          <w:p>
-            <w:pPr>
-              <w:rPr>
-                <w:rFonts w:cstheme="minorHAnsi"/>
-                <w:szCs w:val="24"/>
-              </w:rPr>
-            </w:pPr>
-            <w:r>
-              <w:rPr>
-                <w:rFonts w:cstheme="minorHAnsi"/>
-                <w:szCs w:val="24"/>
-              </w:rPr>
-              <w:t xml:space="preserve">Description: </w:t>
-            </w:r>
-            <w:r>
-              <w:rPr>
-                <w:rFonts w:cstheme="minorHAnsi"/>
-                <w:szCs w:val="24"/>
-              </w:rPr>
-              <w:t>Whether to display the overlap confusion matrix</w:t>
-            </w:r>
-            <w:r>
-              <w:rPr>
-                <w:rFonts w:cstheme="minorHAnsi"/>
-                <w:szCs w:val="24"/>
-              </w:rPr>
-              <w:t xml:space="preserve"> or not</w:t>
-            </w:r>
-            <w:r>
-              <w:rPr>
-                <w:rFonts w:cstheme="minorHAnsi"/>
-                <w:szCs w:val="24"/>
-              </w:rPr>
-              <w:t>.</w:t>
-            </w:r>
-          </w:p>
-        </w:tc>
-      </w:tr>
-      <w:tr>
-        <w:tc>
-          <w:tcPr>
-            <w:tcW w:w="4675" w:type="dxa"/>
-            <w:shd w:val="clear" w:color="auto" w:fill="D9E2F3" w:themeFill="accent1" w:themeFillTint="33"/>
-          </w:tcPr>
-          <w:p>
-            <w:pPr>
-              <w:rPr>
-                <w:rFonts w:cstheme="minorHAnsi"/>
-                <w:szCs w:val="24"/>
-              </w:rPr>
-            </w:pPr>
-            <w:r>
-              <w:rPr>
-                <w:rFonts w:cstheme="minorHAnsi"/>
-                <w:szCs w:val="24"/>
-              </w:rPr>
-              <w:t xml:space="preserve">Name: </w:t>
-            </w:r>
-            <w:proofErr w:type="spellStart"/>
-            <w:r>
-              <w:rPr>
-                <w:rFonts w:cstheme="minorHAnsi"/>
-                <w:szCs w:val="24"/>
-              </w:rPr>
-              <w:t>worstCaseChecked</w:t>
-            </w:r>
-            <w:proofErr w:type="spellEnd"/>
-          </w:p>
-        </w:tc>
-        <w:tc>
-          <w:tcPr>
-            <w:tcW w:w="4675" w:type="dxa"/>
-            <w:shd w:val="clear" w:color="auto" w:fill="D9E2F3" w:themeFill="accent1" w:themeFillTint="33"/>
-          </w:tcPr>
-          <w:p>
-            <w:pPr>
-              <w:rPr>
-                <w:rFonts w:cstheme="minorHAnsi"/>
-                <w:szCs w:val="24"/>
-              </w:rPr>
-            </w:pPr>
-            <w:r>
-              <w:rPr>
-                <w:rFonts w:cstheme="minorHAnsi"/>
-                <w:szCs w:val="24"/>
-              </w:rPr>
-              <w:t xml:space="preserve">Type: </w:t>
-            </w:r>
-            <w:proofErr w:type="spellStart"/>
-            <w:r>
-              <w:rPr>
-                <w:rFonts w:cstheme="minorHAnsi"/>
-                <w:szCs w:val="24"/>
-              </w:rPr>
-              <w:t>boolean</w:t>
-            </w:r>
-            <w:proofErr w:type="spellEnd"/>
-          </w:p>
-        </w:tc>
-      </w:tr>
-      <w:tr>
-        <w:tc>
-          <w:tcPr>
-            <w:tcW w:w="9350" w:type="dxa"/>
-            <w:gridSpan w:val="2"/>
-          </w:tcPr>
-          <w:p>
-            <w:pPr>
-              <w:rPr>
-                <w:rFonts w:cstheme="minorHAnsi"/>
-                <w:szCs w:val="24"/>
-              </w:rPr>
-            </w:pPr>
-            <w:r>
-              <w:rPr>
-                <w:rFonts w:cstheme="minorHAnsi"/>
-                <w:szCs w:val="24"/>
-              </w:rPr>
-              <w:t xml:space="preserve">Description: </w:t>
-            </w:r>
-            <w:r>
-              <w:rPr>
-                <w:rFonts w:cstheme="minorHAnsi"/>
-                <w:szCs w:val="24"/>
-              </w:rPr>
-              <w:t xml:space="preserve">Whether to display the </w:t>
-            </w:r>
-            <w:r>
-              <w:rPr>
-                <w:rFonts w:cstheme="minorHAnsi"/>
-                <w:szCs w:val="24"/>
-              </w:rPr>
-              <w:t>worst-case</w:t>
-            </w:r>
-            <w:r>
-              <w:rPr>
-                <w:rFonts w:cstheme="minorHAnsi"/>
-                <w:szCs w:val="24"/>
-              </w:rPr>
-              <w:t xml:space="preserve"> confusion matrix</w:t>
-            </w:r>
-            <w:r>
-              <w:rPr>
-                <w:rFonts w:cstheme="minorHAnsi"/>
-                <w:szCs w:val="24"/>
-              </w:rPr>
-              <w:t xml:space="preserve"> or not</w:t>
-            </w:r>
-            <w:r>
-              <w:rPr>
-                <w:rFonts w:cstheme="minorHAnsi"/>
-                <w:szCs w:val="24"/>
-              </w:rPr>
-              <w:t>.</w:t>
-            </w:r>
-          </w:p>
-        </w:tc>
-      </w:tr>
-      <w:tr>
-        <w:tc>
-          <w:tcPr>
-            <w:tcW w:w="4675" w:type="dxa"/>
-            <w:shd w:val="clear" w:color="auto" w:fill="D9E2F3" w:themeFill="accent1" w:themeFillTint="33"/>
-          </w:tcPr>
-          <w:p>
-            <w:pPr>
-              <w:rPr>
-                <w:rFonts w:cstheme="minorHAnsi"/>
-                <w:szCs w:val="24"/>
-              </w:rPr>
-            </w:pPr>
-            <w:r>
-              <w:rPr>
-                <w:rFonts w:cstheme="minorHAnsi"/>
-                <w:szCs w:val="24"/>
-              </w:rPr>
-              <w:t xml:space="preserve">Name: </w:t>
-            </w:r>
-            <w:proofErr w:type="spellStart"/>
-            <w:r>
-              <w:rPr>
-                <w:rFonts w:cstheme="minorHAnsi"/>
-                <w:szCs w:val="24"/>
-              </w:rPr>
-              <w:t>userValidationChecked</w:t>
-            </w:r>
-            <w:proofErr w:type="spellEnd"/>
-          </w:p>
-        </w:tc>
-        <w:tc>
-          <w:tcPr>
-            <w:tcW w:w="4675" w:type="dxa"/>
-            <w:shd w:val="clear" w:color="auto" w:fill="D9E2F3" w:themeFill="accent1" w:themeFillTint="33"/>
-          </w:tcPr>
-          <w:p>
-            <w:pPr>
-              <w:rPr>
-                <w:rFonts w:cstheme="minorHAnsi"/>
-                <w:szCs w:val="24"/>
-              </w:rPr>
-            </w:pPr>
-            <w:r>
-              <w:rPr>
-                <w:rFonts w:cstheme="minorHAnsi"/>
-                <w:szCs w:val="24"/>
-              </w:rPr>
-              <w:t xml:space="preserve">Type: </w:t>
-            </w:r>
-            <w:proofErr w:type="spellStart"/>
-            <w:r>
-              <w:rPr>
-                <w:rFonts w:cstheme="minorHAnsi"/>
-                <w:szCs w:val="24"/>
-              </w:rPr>
-              <w:t>boolean</w:t>
-            </w:r>
-            <w:proofErr w:type="spellEnd"/>
-          </w:p>
-        </w:tc>
-      </w:tr>
-      <w:tr>
-        <w:tc>
-          <w:tcPr>
-            <w:tcW w:w="9350" w:type="dxa"/>
-            <w:gridSpan w:val="2"/>
-          </w:tcPr>
-          <w:p>
-            <w:pPr>
-              <w:rPr>
-                <w:rFonts w:cstheme="minorHAnsi"/>
-                <w:szCs w:val="24"/>
-              </w:rPr>
-            </w:pPr>
-            <w:r>
-              <w:rPr>
-                <w:rFonts w:cstheme="minorHAnsi"/>
-                <w:szCs w:val="24"/>
-              </w:rPr>
-              <w:t xml:space="preserve">Description: </w:t>
-            </w:r>
-            <w:r>
-              <w:rPr>
-                <w:rFonts w:cstheme="minorHAnsi"/>
-                <w:szCs w:val="24"/>
-              </w:rPr>
-              <w:t>Whether to display the user validation confusion matrix</w:t>
-            </w:r>
-            <w:r>
-              <w:rPr>
-                <w:rFonts w:cstheme="minorHAnsi"/>
-                <w:szCs w:val="24"/>
-              </w:rPr>
-              <w:t xml:space="preserve"> or not</w:t>
-            </w:r>
-            <w:r>
-              <w:rPr>
-                <w:rFonts w:cstheme="minorHAnsi"/>
-                <w:szCs w:val="24"/>
-              </w:rPr>
-              <w:t>.</w:t>
-            </w:r>
-          </w:p>
-        </w:tc>
-      </w:tr>
-      <w:tr>
-        <w:tc>
-          <w:tcPr>
-            <w:tcW w:w="4675" w:type="dxa"/>
-            <w:shd w:val="clear" w:color="auto" w:fill="D9E2F3" w:themeFill="accent1" w:themeFillTint="33"/>
-          </w:tcPr>
-          <w:p>
-            <w:pPr>
-              <w:rPr>
-                <w:rFonts w:cstheme="minorHAnsi"/>
-                <w:szCs w:val="24"/>
-              </w:rPr>
-            </w:pPr>
-            <w:r>
-              <w:rPr>
-                <w:rFonts w:cstheme="minorHAnsi"/>
-                <w:szCs w:val="24"/>
-              </w:rPr>
-              <w:t xml:space="preserve">Name: </w:t>
-            </w:r>
-            <w:proofErr w:type="spellStart"/>
-            <w:r>
-              <w:rPr>
-                <w:rFonts w:cstheme="minorHAnsi"/>
-                <w:szCs w:val="24"/>
-              </w:rPr>
-              <w:t>userValidationImported</w:t>
-            </w:r>
-            <w:proofErr w:type="spellEnd"/>
-          </w:p>
-        </w:tc>
-        <w:tc>
-          <w:tcPr>
-            <w:tcW w:w="4675" w:type="dxa"/>
-            <w:shd w:val="clear" w:color="auto" w:fill="D9E2F3" w:themeFill="accent1" w:themeFillTint="33"/>
-          </w:tcPr>
-          <w:p>
-            <w:pPr>
-              <w:rPr>
-                <w:rFonts w:cstheme="minorHAnsi"/>
-                <w:szCs w:val="24"/>
-              </w:rPr>
-            </w:pPr>
-            <w:r>
-              <w:rPr>
-                <w:rFonts w:cstheme="minorHAnsi"/>
-                <w:szCs w:val="24"/>
-              </w:rPr>
-              <w:t xml:space="preserve">Type: </w:t>
-            </w:r>
-            <w:proofErr w:type="spellStart"/>
-            <w:r>
-              <w:rPr>
-                <w:rFonts w:cstheme="minorHAnsi"/>
-                <w:szCs w:val="24"/>
-              </w:rPr>
-              <w:t>boolean</w:t>
-            </w:r>
-            <w:proofErr w:type="spellEnd"/>
-          </w:p>
-        </w:tc>
-      </w:tr>
-      <w:tr>
-        <w:tc>
-          <w:tcPr>
-            <w:tcW w:w="9350" w:type="dxa"/>
-            <w:gridSpan w:val="2"/>
-          </w:tcPr>
-          <w:p>
-            <w:pPr>
-              <w:rPr>
-                <w:rFonts w:cstheme="minorHAnsi"/>
-                <w:szCs w:val="24"/>
-              </w:rPr>
-            </w:pPr>
-            <w:r>
-              <w:rPr>
-                <w:rFonts w:cstheme="minorHAnsi"/>
-                <w:szCs w:val="24"/>
-              </w:rPr>
-              <w:t xml:space="preserve">Description: </w:t>
-            </w:r>
-            <w:r>
-              <w:rPr>
-                <w:rFonts w:cstheme="minorHAnsi"/>
-                <w:szCs w:val="24"/>
-              </w:rPr>
-              <w:t>Whether the user validation data has been imported</w:t>
-            </w:r>
-            <w:r>
-              <w:rPr>
-                <w:rFonts w:cstheme="minorHAnsi"/>
-                <w:szCs w:val="24"/>
-              </w:rPr>
-              <w:t xml:space="preserve"> or not</w:t>
-            </w:r>
-            <w:r>
-              <w:rPr>
-                <w:rFonts w:cstheme="minorHAnsi"/>
-                <w:szCs w:val="24"/>
-              </w:rPr>
-              <w:t xml:space="preserve">. </w:t>
-            </w:r>
-          </w:p>
-        </w:tc>
-      </w:tr>
-      <w:tr>
-        <w:tc>
-          <w:tcPr>
-            <w:tcW w:w="4675" w:type="dxa"/>
-            <w:shd w:val="clear" w:color="auto" w:fill="D9E2F3" w:themeFill="accent1" w:themeFillTint="33"/>
-          </w:tcPr>
-          <w:p>
-            <w:pPr>
-              <w:rPr>
-                <w:rFonts w:cstheme="minorHAnsi"/>
-                <w:szCs w:val="24"/>
-              </w:rPr>
-            </w:pPr>
-            <w:r>
-              <w:rPr>
-                <w:rFonts w:cstheme="minorHAnsi"/>
-                <w:szCs w:val="24"/>
-              </w:rPr>
-              <w:t xml:space="preserve">Name: </w:t>
-            </w:r>
-            <w:proofErr w:type="spellStart"/>
-            <w:r>
-              <w:rPr>
-                <w:rFonts w:cstheme="minorHAnsi"/>
-                <w:szCs w:val="24"/>
-              </w:rPr>
-              <w:t>crossValidationChecked</w:t>
-            </w:r>
-            <w:proofErr w:type="spellEnd"/>
-          </w:p>
-        </w:tc>
-        <w:tc>
-          <w:tcPr>
-            <w:tcW w:w="4675" w:type="dxa"/>
-            <w:shd w:val="clear" w:color="auto" w:fill="D9E2F3" w:themeFill="accent1" w:themeFillTint="33"/>
-          </w:tcPr>
-          <w:p>
-            <w:pPr>
-              <w:rPr>
-                <w:rFonts w:cstheme="minorHAnsi"/>
-                <w:szCs w:val="24"/>
-              </w:rPr>
-            </w:pPr>
-            <w:r>
-              <w:rPr>
-                <w:rFonts w:cstheme="minorHAnsi"/>
-                <w:szCs w:val="24"/>
-              </w:rPr>
-              <w:t xml:space="preserve">Type: </w:t>
-            </w:r>
-            <w:proofErr w:type="spellStart"/>
-            <w:r>
-              <w:rPr>
-                <w:rFonts w:cstheme="minorHAnsi"/>
-                <w:szCs w:val="24"/>
-              </w:rPr>
-              <w:t>boolean</w:t>
-            </w:r>
-            <w:proofErr w:type="spellEnd"/>
-          </w:p>
-        </w:tc>
-      </w:tr>
-      <w:tr>
-        <w:tc>
-          <w:tcPr>
-            <w:tcW w:w="9350" w:type="dxa"/>
-            <w:gridSpan w:val="2"/>
-          </w:tcPr>
-          <w:p>
-            <w:pPr>
-              <w:rPr>
-                <w:rFonts w:cstheme="minorHAnsi"/>
-                <w:szCs w:val="24"/>
-              </w:rPr>
-            </w:pPr>
-            <w:r>
-              <w:rPr>
-                <w:rFonts w:cstheme="minorHAnsi"/>
-                <w:szCs w:val="24"/>
-              </w:rPr>
-              <w:t xml:space="preserve">Description: </w:t>
-            </w:r>
-            <w:r>
-              <w:rPr>
-                <w:rFonts w:cstheme="minorHAnsi"/>
-                <w:szCs w:val="24"/>
-              </w:rPr>
-              <w:t xml:space="preserve">Whether to display </w:t>
-            </w:r>
-            <w:r>
-              <w:rPr>
-                <w:rFonts w:cstheme="minorHAnsi"/>
-                <w:szCs w:val="24"/>
-              </w:rPr>
-              <w:t xml:space="preserve">the </w:t>
-            </w:r>
-            <w:r>
-              <w:rPr>
-                <w:rFonts w:cstheme="minorHAnsi"/>
-                <w:szCs w:val="24"/>
-              </w:rPr>
-              <w:t>k-fold cross validation results</w:t>
-            </w:r>
-            <w:r>
-              <w:rPr>
-                <w:rFonts w:cstheme="minorHAnsi"/>
-                <w:szCs w:val="24"/>
-              </w:rPr>
-              <w:t xml:space="preserve"> or not</w:t>
-            </w:r>
-            <w:r>
-              <w:rPr>
-                <w:rFonts w:cstheme="minorHAnsi"/>
-                <w:szCs w:val="24"/>
-              </w:rPr>
-              <w:t xml:space="preserve">. </w:t>
-            </w:r>
-          </w:p>
-        </w:tc>
-      </w:tr>
-      <w:tr>
-        <w:tc>
-          <w:tcPr>
-            <w:tcW w:w="4675" w:type="dxa"/>
-            <w:shd w:val="clear" w:color="auto" w:fill="D9E2F3" w:themeFill="accent1" w:themeFillTint="33"/>
-          </w:tcPr>
-          <w:p>
-            <w:pPr>
-              <w:rPr>
-                <w:rFonts w:cstheme="minorHAnsi"/>
-                <w:szCs w:val="24"/>
-              </w:rPr>
-            </w:pPr>
-            <w:r>
-              <w:rPr>
-                <w:rFonts w:cstheme="minorHAnsi"/>
-                <w:szCs w:val="24"/>
-              </w:rPr>
-              <w:t xml:space="preserve">Name: </w:t>
-            </w:r>
-            <w:proofErr w:type="spellStart"/>
-            <w:r>
-              <w:rPr>
-                <w:rFonts w:cstheme="minorHAnsi"/>
-                <w:szCs w:val="24"/>
-              </w:rPr>
-              <w:t>crossValidationNotGenerated</w:t>
-            </w:r>
-            <w:proofErr w:type="spellEnd"/>
-          </w:p>
-        </w:tc>
-        <w:tc>
-          <w:tcPr>
-            <w:tcW w:w="4675" w:type="dxa"/>
-            <w:shd w:val="clear" w:color="auto" w:fill="D9E2F3" w:themeFill="accent1" w:themeFillTint="33"/>
-          </w:tcPr>
-          <w:p>
-            <w:pPr>
-              <w:rPr>
-                <w:rFonts w:cstheme="minorHAnsi"/>
-                <w:szCs w:val="24"/>
-              </w:rPr>
-            </w:pPr>
-            <w:r>
-              <w:rPr>
-                <w:rFonts w:cstheme="minorHAnsi"/>
-                <w:szCs w:val="24"/>
-              </w:rPr>
-              <w:t xml:space="preserve">Type: </w:t>
-            </w:r>
-            <w:proofErr w:type="spellStart"/>
-            <w:r>
-              <w:rPr>
-                <w:rFonts w:cstheme="minorHAnsi"/>
-                <w:szCs w:val="24"/>
-              </w:rPr>
-              <w:t>boolean</w:t>
-            </w:r>
-            <w:proofErr w:type="spellEnd"/>
-          </w:p>
-        </w:tc>
-      </w:tr>
-      <w:tr>
-        <w:tc>
-          <w:tcPr>
-            <w:tcW w:w="9350" w:type="dxa"/>
-            <w:gridSpan w:val="2"/>
-          </w:tcPr>
-          <w:p>
-            <w:pPr>
-              <w:rPr>
-                <w:rFonts w:cstheme="minorHAnsi"/>
-                <w:szCs w:val="24"/>
-              </w:rPr>
-            </w:pPr>
-            <w:r>
-              <w:rPr>
-                <w:rFonts w:cstheme="minorHAnsi"/>
-                <w:szCs w:val="24"/>
-              </w:rPr>
-              <w:t xml:space="preserve">Description: </w:t>
-            </w:r>
-            <w:r>
-              <w:rPr>
-                <w:rFonts w:cstheme="minorHAnsi"/>
-                <w:szCs w:val="24"/>
-              </w:rPr>
-              <w:t>Whether</w:t>
-            </w:r>
-            <w:r>
-              <w:rPr>
-                <w:rFonts w:cstheme="minorHAnsi"/>
-                <w:szCs w:val="24"/>
-              </w:rPr>
-              <w:t xml:space="preserve"> the k-fold cross validation results have been generated </w:t>
-            </w:r>
-            <w:r>
-              <w:rPr>
-                <w:rFonts w:cstheme="minorHAnsi"/>
-                <w:szCs w:val="24"/>
-              </w:rPr>
-              <w:t>or not</w:t>
-            </w:r>
-            <w:r>
-              <w:rPr>
-                <w:rFonts w:cstheme="minorHAnsi"/>
-                <w:szCs w:val="24"/>
-              </w:rPr>
-              <w:t xml:space="preserve">. </w:t>
-            </w:r>
-          </w:p>
-        </w:tc>
-      </w:tr>
-      <w:tr>
-        <w:tc>
-          <w:tcPr>
-            <w:tcW w:w="4675" w:type="dxa"/>
-            <w:shd w:val="clear" w:color="auto" w:fill="D9E2F3" w:themeFill="accent1" w:themeFillTint="33"/>
-          </w:tcPr>
-          <w:p>
-            <w:pPr>
-              <w:rPr>
-                <w:rFonts w:cstheme="minorHAnsi"/>
-                <w:szCs w:val="24"/>
-              </w:rPr>
-            </w:pPr>
-            <w:r>
-              <w:rPr>
-                <w:rFonts w:cstheme="minorHAnsi"/>
-                <w:szCs w:val="24"/>
-              </w:rPr>
-              <w:t xml:space="preserve">Name: </w:t>
-            </w:r>
-            <w:proofErr w:type="spellStart"/>
-            <w:r>
-              <w:rPr>
-                <w:rFonts w:cstheme="minorHAnsi"/>
-                <w:szCs w:val="24"/>
-              </w:rPr>
-              <w:t>kFolds</w:t>
-            </w:r>
-            <w:proofErr w:type="spellEnd"/>
-          </w:p>
-        </w:tc>
-        <w:tc>
-          <w:tcPr>
-            <w:tcW w:w="4675" w:type="dxa"/>
-            <w:shd w:val="clear" w:color="auto" w:fill="D9E2F3" w:themeFill="accent1" w:themeFillTint="33"/>
-          </w:tcPr>
-          <w:p>
-            <w:pPr>
-              <w:rPr>
-                <w:rFonts w:cstheme="minorHAnsi"/>
-                <w:szCs w:val="24"/>
-              </w:rPr>
-            </w:pPr>
-            <w:r>
-              <w:rPr>
-                <w:rFonts w:cstheme="minorHAnsi"/>
-                <w:szCs w:val="24"/>
-              </w:rPr>
-              <w:t xml:space="preserve">Type: </w:t>
-            </w:r>
-            <w:r>
-              <w:rPr>
-                <w:rFonts w:cstheme="minorHAnsi"/>
-                <w:szCs w:val="24"/>
-              </w:rPr>
-              <w:t>int</w:t>
-            </w:r>
-          </w:p>
-        </w:tc>
-      </w:tr>
-      <w:tr>
-        <w:tc>
-          <w:tcPr>
-            <w:tcW w:w="9350" w:type="dxa"/>
-            <w:gridSpan w:val="2"/>
-          </w:tcPr>
-          <w:p>
-            <w:pPr>
-              <w:rPr>
-                <w:rFonts w:cstheme="minorHAnsi"/>
-                <w:szCs w:val="24"/>
-              </w:rPr>
-            </w:pPr>
-            <w:r>
-              <w:rPr>
-                <w:rFonts w:cstheme="minorHAnsi"/>
-                <w:szCs w:val="24"/>
-              </w:rPr>
-              <w:t xml:space="preserve">Description: </w:t>
-            </w:r>
-            <w:r>
-              <w:rPr>
-                <w:rFonts w:cstheme="minorHAnsi"/>
-                <w:szCs w:val="24"/>
-              </w:rPr>
-              <w:t>Number of folds to use in k-fold cross validation.</w:t>
-            </w:r>
-          </w:p>
-        </w:tc>
-      </w:tr>
-      <w:tr>
-        <w:tc>
-          <w:tcPr>
-            <w:tcW w:w="4675" w:type="dxa"/>
-            <w:shd w:val="clear" w:color="auto" w:fill="D9E2F3" w:themeFill="accent1" w:themeFillTint="33"/>
-          </w:tcPr>
-          <w:p>
-            <w:pPr>
-              <w:rPr>
-                <w:rFonts w:cstheme="minorHAnsi"/>
-                <w:szCs w:val="24"/>
-              </w:rPr>
-            </w:pPr>
-            <w:r>
-              <w:rPr>
-                <w:rFonts w:cstheme="minorHAnsi"/>
-                <w:szCs w:val="24"/>
-              </w:rPr>
-              <w:t xml:space="preserve">Name: </w:t>
-            </w:r>
-            <w:proofErr w:type="spellStart"/>
-            <w:r>
-              <w:rPr>
-                <w:rFonts w:cstheme="minorHAnsi"/>
-                <w:szCs w:val="24"/>
-              </w:rPr>
-              <w:t>hasID</w:t>
-            </w:r>
-            <w:proofErr w:type="spellEnd"/>
-          </w:p>
-        </w:tc>
-        <w:tc>
-          <w:tcPr>
-            <w:tcW w:w="4675" w:type="dxa"/>
-            <w:shd w:val="clear" w:color="auto" w:fill="D9E2F3" w:themeFill="accent1" w:themeFillTint="33"/>
-          </w:tcPr>
-          <w:p>
-            <w:pPr>
-              <w:rPr>
-                <w:rFonts w:cstheme="minorHAnsi"/>
-                <w:szCs w:val="24"/>
-              </w:rPr>
-            </w:pPr>
-            <w:r>
-              <w:rPr>
-                <w:rFonts w:cstheme="minorHAnsi"/>
-                <w:szCs w:val="24"/>
-              </w:rPr>
-              <w:t xml:space="preserve">Type: </w:t>
-            </w:r>
-            <w:proofErr w:type="spellStart"/>
-            <w:r>
-              <w:rPr>
-                <w:rFonts w:cstheme="minorHAnsi"/>
-                <w:szCs w:val="24"/>
-              </w:rPr>
-              <w:t>boolean</w:t>
-            </w:r>
-            <w:proofErr w:type="spellEnd"/>
-          </w:p>
-        </w:tc>
-      </w:tr>
-      <w:tr>
-        <w:tc>
-          <w:tcPr>
-            <w:tcW w:w="9350" w:type="dxa"/>
-            <w:gridSpan w:val="2"/>
-          </w:tcPr>
-          <w:p>
-            <w:pPr>
-              <w:rPr>
-                <w:rFonts w:cstheme="minorHAnsi"/>
-                <w:szCs w:val="24"/>
-              </w:rPr>
-            </w:pPr>
-            <w:r>
-              <w:rPr>
-                <w:rFonts w:cstheme="minorHAnsi"/>
-                <w:szCs w:val="24"/>
-              </w:rPr>
-              <w:t xml:space="preserve">Description: </w:t>
-            </w:r>
-            <w:r>
-              <w:rPr>
-                <w:rFonts w:cstheme="minorHAnsi"/>
-                <w:szCs w:val="24"/>
-              </w:rPr>
-              <w:t>Whether the data’s first column is for ID or not</w:t>
-            </w:r>
-            <w:r>
-              <w:rPr>
-                <w:rFonts w:cstheme="minorHAnsi"/>
-                <w:szCs w:val="24"/>
-              </w:rPr>
-              <w:t>.</w:t>
-            </w:r>
-          </w:p>
-        </w:tc>
-      </w:tr>
-      <w:tr>
-        <w:tc>
-          <w:tcPr>
-            <w:tcW w:w="4675" w:type="dxa"/>
-            <w:shd w:val="clear" w:color="auto" w:fill="D9E2F3" w:themeFill="accent1" w:themeFillTint="33"/>
-          </w:tcPr>
-          <w:p>
-            <w:pPr>
-              <w:rPr>
-                <w:rFonts w:cstheme="minorHAnsi"/>
-                <w:szCs w:val="24"/>
-              </w:rPr>
-            </w:pPr>
-            <w:r>
-              <w:rPr>
-                <w:rFonts w:cstheme="minorHAnsi"/>
-                <w:szCs w:val="24"/>
-              </w:rPr>
-              <w:t xml:space="preserve">Name: </w:t>
-            </w:r>
-            <w:proofErr w:type="spellStart"/>
-            <w:r>
-              <w:rPr>
-                <w:rFonts w:cstheme="minorHAnsi"/>
-                <w:szCs w:val="24"/>
-              </w:rPr>
-              <w:t>hasClasses</w:t>
-            </w:r>
-            <w:proofErr w:type="spellEnd"/>
-          </w:p>
-        </w:tc>
-        <w:tc>
-          <w:tcPr>
-            <w:tcW w:w="4675" w:type="dxa"/>
-            <w:shd w:val="clear" w:color="auto" w:fill="D9E2F3" w:themeFill="accent1" w:themeFillTint="33"/>
-          </w:tcPr>
-          <w:p>
-            <w:pPr>
-              <w:rPr>
-                <w:rFonts w:cstheme="minorHAnsi"/>
-                <w:szCs w:val="24"/>
-              </w:rPr>
-            </w:pPr>
-            <w:r>
-              <w:rPr>
-                <w:rFonts w:cstheme="minorHAnsi"/>
-                <w:szCs w:val="24"/>
-              </w:rPr>
-              <w:t xml:space="preserve">Type: </w:t>
-            </w:r>
-            <w:proofErr w:type="spellStart"/>
-            <w:r>
-              <w:rPr>
-                <w:rFonts w:cstheme="minorHAnsi"/>
-                <w:szCs w:val="24"/>
-              </w:rPr>
-              <w:t>boolean</w:t>
-            </w:r>
-            <w:proofErr w:type="spellEnd"/>
-          </w:p>
-        </w:tc>
-      </w:tr>
-      <w:tr>
-        <w:tc>
-          <w:tcPr>
-            <w:tcW w:w="9350" w:type="dxa"/>
-            <w:gridSpan w:val="2"/>
-          </w:tcPr>
-          <w:p>
-            <w:pPr>
-              <w:rPr>
-                <w:rFonts w:cstheme="minorHAnsi"/>
-                <w:szCs w:val="24"/>
-              </w:rPr>
-            </w:pPr>
-            <w:r>
-              <w:rPr>
-                <w:rFonts w:cstheme="minorHAnsi"/>
-                <w:szCs w:val="24"/>
-              </w:rPr>
-              <w:t xml:space="preserve">Description: </w:t>
-            </w:r>
-            <w:r>
-              <w:rPr>
-                <w:rFonts w:cstheme="minorHAnsi"/>
-                <w:szCs w:val="24"/>
-              </w:rPr>
-              <w:t>Whether the data’s last column is for classes or not.</w:t>
-            </w:r>
-          </w:p>
-        </w:tc>
-      </w:tr>
-      <w:tr>
-        <w:tc>
-          <w:tcPr>
-            <w:tcW w:w="4675" w:type="dxa"/>
-            <w:shd w:val="clear" w:color="auto" w:fill="D9E2F3" w:themeFill="accent1" w:themeFillTint="33"/>
-          </w:tcPr>
-          <w:p>
-            <w:pPr>
-              <w:rPr>
-                <w:rFonts w:cstheme="minorHAnsi"/>
-                <w:szCs w:val="24"/>
-              </w:rPr>
-            </w:pPr>
-            <w:r>
-              <w:rPr>
-                <w:rFonts w:cstheme="minorHAnsi"/>
-                <w:szCs w:val="24"/>
-              </w:rPr>
-              <w:t xml:space="preserve">Name: </w:t>
-            </w:r>
-            <w:proofErr w:type="spellStart"/>
-            <w:r>
-              <w:rPr>
-                <w:rFonts w:cstheme="minorHAnsi"/>
-                <w:szCs w:val="24"/>
-              </w:rPr>
-              <w:t>zScoreMinMax</w:t>
-            </w:r>
-            <w:proofErr w:type="spellEnd"/>
-          </w:p>
-        </w:tc>
-        <w:tc>
-          <w:tcPr>
-            <w:tcW w:w="4675" w:type="dxa"/>
-            <w:shd w:val="clear" w:color="auto" w:fill="D9E2F3" w:themeFill="accent1" w:themeFillTint="33"/>
-          </w:tcPr>
-          <w:p>
-            <w:pPr>
-              <w:rPr>
-                <w:rFonts w:cstheme="minorHAnsi"/>
-                <w:szCs w:val="24"/>
-              </w:rPr>
-            </w:pPr>
-            <w:r>
-              <w:rPr>
-                <w:rFonts w:cstheme="minorHAnsi"/>
-                <w:szCs w:val="24"/>
-              </w:rPr>
-              <w:t xml:space="preserve">Type: </w:t>
-            </w:r>
-            <w:proofErr w:type="spellStart"/>
-            <w:r>
-              <w:rPr>
-                <w:rFonts w:cstheme="minorHAnsi"/>
-                <w:szCs w:val="24"/>
-              </w:rPr>
-              <w:t>boolean</w:t>
-            </w:r>
-            <w:proofErr w:type="spellEnd"/>
-          </w:p>
-        </w:tc>
-      </w:tr>
-      <w:tr>
-        <w:tc>
-          <w:tcPr>
-            <w:tcW w:w="9350" w:type="dxa"/>
-            <w:gridSpan w:val="2"/>
-          </w:tcPr>
-          <w:p>
-            <w:pPr>
-              <w:rPr>
-                <w:rFonts w:cstheme="minorHAnsi"/>
-                <w:szCs w:val="24"/>
-              </w:rPr>
-            </w:pPr>
-            <w:r>
-              <w:rPr>
-                <w:rFonts w:cstheme="minorHAnsi"/>
-                <w:szCs w:val="24"/>
-              </w:rPr>
-              <w:t xml:space="preserve">Description: </w:t>
-            </w:r>
-            <w:r>
-              <w:rPr>
-                <w:rFonts w:cstheme="minorHAnsi"/>
-                <w:szCs w:val="24"/>
-              </w:rPr>
-              <w:t xml:space="preserve">Whether to use </w:t>
-            </w:r>
-            <w:proofErr w:type="spellStart"/>
-            <w:r>
-              <w:rPr>
-                <w:rFonts w:cstheme="minorHAnsi"/>
-                <w:szCs w:val="24"/>
-              </w:rPr>
-              <w:t>zScoreMinMax</w:t>
-            </w:r>
-            <w:proofErr w:type="spellEnd"/>
-            <w:r>
-              <w:rPr>
-                <w:rFonts w:cstheme="minorHAnsi"/>
-                <w:szCs w:val="24"/>
-              </w:rPr>
-              <w:t xml:space="preserve"> normalization or not</w:t>
-            </w:r>
-            <w:r>
-              <w:rPr>
-                <w:rFonts w:cstheme="minorHAnsi"/>
-                <w:szCs w:val="24"/>
-              </w:rPr>
-              <w:t>.</w:t>
-            </w:r>
-          </w:p>
-        </w:tc>
-      </w:tr>
-      <w:tr>
-        <w:tc>
-          <w:tcPr>
-            <w:tcW w:w="4675" w:type="dxa"/>
-            <w:shd w:val="clear" w:color="auto" w:fill="D9E2F3" w:themeFill="accent1" w:themeFillTint="33"/>
-          </w:tcPr>
-          <w:p>
-            <w:pPr>
-              <w:rPr>
-                <w:rFonts w:cstheme="minorHAnsi"/>
-                <w:szCs w:val="24"/>
-              </w:rPr>
-            </w:pPr>
-            <w:r>
-              <w:rPr>
-                <w:rFonts w:cstheme="minorHAnsi"/>
-                <w:szCs w:val="24"/>
-              </w:rPr>
-              <w:t xml:space="preserve">Name: </w:t>
-            </w:r>
-            <w:r>
-              <w:rPr>
-                <w:rFonts w:cstheme="minorHAnsi"/>
-                <w:szCs w:val="24"/>
-              </w:rPr>
-              <w:t>angles</w:t>
-            </w:r>
-          </w:p>
-        </w:tc>
-        <w:tc>
-          <w:tcPr>
-            <w:tcW w:w="4675" w:type="dxa"/>
-            <w:shd w:val="clear" w:color="auto" w:fill="D9E2F3" w:themeFill="accent1" w:themeFillTint="33"/>
-          </w:tcPr>
-          <w:p>
-            <w:pPr>
-              <w:rPr>
-                <w:rFonts w:cstheme="minorHAnsi"/>
-                <w:szCs w:val="24"/>
-              </w:rPr>
-            </w:pPr>
-            <w:r>
-              <w:rPr>
-                <w:rFonts w:cstheme="minorHAnsi"/>
-                <w:szCs w:val="24"/>
-              </w:rPr>
-              <w:t xml:space="preserve">Type: </w:t>
-            </w:r>
-            <w:proofErr w:type="gramStart"/>
-            <w:r>
-              <w:rPr>
-                <w:rFonts w:cstheme="minorHAnsi"/>
-                <w:szCs w:val="24"/>
-              </w:rPr>
-              <w:t>double[</w:t>
-            </w:r>
-            <w:proofErr w:type="gramEnd"/>
-            <w:r>
-              <w:rPr>
-                <w:rFonts w:cstheme="minorHAnsi"/>
-                <w:szCs w:val="24"/>
-              </w:rPr>
-              <w:t>]</w:t>
-            </w:r>
-          </w:p>
-        </w:tc>
-      </w:tr>
-      <w:tr>
-        <w:tc>
-          <w:tcPr>
-            <w:tcW w:w="9350" w:type="dxa"/>
-            <w:gridSpan w:val="2"/>
-          </w:tcPr>
-          <w:p>
-            <w:pPr>
-              <w:rPr>
-                <w:rFonts w:cstheme="minorHAnsi"/>
-                <w:szCs w:val="24"/>
-              </w:rPr>
-            </w:pPr>
-            <w:r>
-              <w:rPr>
-                <w:rFonts w:cstheme="minorHAnsi"/>
-                <w:szCs w:val="24"/>
-              </w:rPr>
-              <w:t xml:space="preserve">Description: </w:t>
-            </w:r>
-            <w:r>
-              <w:rPr>
-                <w:rFonts w:cstheme="minorHAnsi"/>
-                <w:szCs w:val="24"/>
-              </w:rPr>
               <w:t>Current angles of the visualization.</w:t>
             </w:r>
           </w:p>
@@ -19202,7 +19307,6 @@
                 <w:rFonts w:cstheme="minorHAnsi"/>
                 <w:szCs w:val="24"/>
               </w:rPr>
-              <w:lastRenderedPageBreak/>
               <w:t xml:space="preserve">Name: </w:t>
             </w:r>
             <w:proofErr w:type="spellStart"/>
@@ -20994,6 +21098,7 @@
                 <w:rFonts w:cstheme="minorHAnsi"/>
                 <w:szCs w:val="24"/>
               </w:rPr>
+              <w:lastRenderedPageBreak/>
               <w:t xml:space="preserve">Return Type: </w:t>
             </w:r>
             <w:r>
@@ -21144,7 +21249,6 @@
                 <w:rFonts w:cstheme="minorHAnsi"/>
                 <w:szCs w:val="24"/>
               </w:rPr>
-              <w:lastRenderedPageBreak/>
               <w:t xml:space="preserve">Description: </w:t>
             </w:r>
             <w:r>
@@ -22268,6 +22372,7 @@
                 <w:rFonts w:cstheme="minorHAnsi"/>
                 <w:szCs w:val="24"/>
               </w:rPr>
+              <w:lastRenderedPageBreak/>
               <w:t xml:space="preserve">Return Type: </w:t>
             </w:r>
             <w:r>
@@ -22411,7 +22516,6 @@
                 <w:rFonts w:cstheme="minorHAnsi"/>
                 <w:szCs w:val="24"/>
               </w:rPr>
-              <w:lastRenderedPageBreak/>
               <w:t xml:space="preserve">Description: </w:t>
             </w:r>
             <w:r>
@@ -23852,6 +23956,7 @@
                 <w:rFonts w:cstheme="minorHAnsi"/>
                 <w:szCs w:val="24"/>
               </w:rPr>
+              <w:lastRenderedPageBreak/>
               <w:t xml:space="preserve">Name: </w:t>
             </w:r>
             <w:proofErr w:type="spellStart"/>
@@ -24084,7 +24189,6 @@
                 <w:rFonts w:cstheme="minorHAnsi"/>
                 <w:szCs w:val="24"/>
               </w:rPr>
-              <w:lastRenderedPageBreak/>
               <w:t xml:space="preserve">Return Type: </w:t>
             </w:r>
             <w:proofErr w:type="spellStart"/>
@@ -25559,6 +25663,7 @@
                 <w:rFonts w:cstheme="minorHAnsi"/>
                 <w:szCs w:val="24"/>
               </w:rPr>
+              <w:lastRenderedPageBreak/>
               <w:t xml:space="preserve">Return Type: </w:t>
             </w:r>
             <w:r>
@@ -25626,7 +25731,6 @@
       <w:bookmarkStart w:id="52" w:name="_Toc107859949"/>
       <w:proofErr w:type="spellStart"/>
       <w:r>
-        <w:lastRenderedPageBreak/>
         <w:t>RangeTrackListener</w:t>
       </w:r>
       <w:bookmarkEnd w:id="52"/>
@@ -27120,6 +27224,7 @@
                 <w:rFonts w:cstheme="minorHAnsi"/>
                 <w:szCs w:val="24"/>
               </w:rPr>
+              <w:lastRenderedPageBreak/>
               <w:t xml:space="preserve">Name: </w:t>
             </w:r>
             <w:proofErr w:type="spellStart"/>
@@ -27209,7 +27314,6 @@
       </w:pPr>
       <w:bookmarkStart w:id="56" w:name="_Toc107859953"/>
       <w:r>
-        <w:lastRenderedPageBreak/>
         <w:t>Function</w:t>
       </w:r>
       <w:bookmarkEnd w:id="56"/>
@@ -28378,7 +28482,6 @@
       <w:bookmarkStart w:id="60" w:name="_Toc107859957"/>
       <w:proofErr w:type="spellStart"/>
       <w:r>
-        <w:lastRenderedPageBreak/>
         <w:t>VisualizationOptionsMenu</w:t>
       </w:r>
       <w:bookmarkEnd w:id="60"/>

</xml_diff>

<commit_message>
updated documentation + fixed domain line active stroke
</commit_message>
<xml_diff>
--- a/documentation/code/DV_UML_Descriptions.docx
+++ b/documentation/code/DV_UML_Descriptions.docx
@@ -3443,7 +3443,7 @@
                 <w:noProof/>
                 <w:webHidden/>
               </w:rPr>
-              <w:t>14</w:t>
+              <w:t>15</w:t>
             </w:r>
             <w:r>
               <w:rPr>
@@ -3653,7 +3653,7 @@
                 <w:noProof/>
                 <w:webHidden/>
               </w:rPr>
-              <w:t>15</w:t>
+              <w:t>16</w:t>
             </w:r>
             <w:r>
               <w:rPr>
@@ -3723,7 +3723,7 @@
                 <w:noProof/>
                 <w:webHidden/>
               </w:rPr>
-              <w:t>16</w:t>
+              <w:t>17</w:t>
             </w:r>
             <w:r>
               <w:rPr>
@@ -3793,7 +3793,7 @@
                 <w:noProof/>
                 <w:webHidden/>
               </w:rPr>
-              <w:t>16</w:t>
+              <w:t>17</w:t>
             </w:r>
             <w:r>
               <w:rPr>
@@ -20938,7 +20938,7 @@
                 <w:rFonts w:cstheme="minorHAnsi"/>
                 <w:szCs w:val="24"/>
               </w:rPr>
-              <w:t>blankGraph</w:t>
+              <w:t>resizeIcon</w:t>
             </w:r>
             <w:proofErr w:type="spellEnd"/>
           </w:p>
@@ -20961,6 +20961,38 @@
                 <w:szCs w:val="24"/>
               </w:rPr>
               <w:t xml:space="preserve">Params: </w:t>
+            </w:r>
+            <w:proofErr w:type="spellStart"/>
+            <w:r>
+              <w:rPr>
+                <w:rFonts w:cstheme="minorHAnsi"/>
+                <w:szCs w:val="24"/>
+              </w:rPr>
+              <w:t>ImageIcon</w:t>
+            </w:r>
+            <w:proofErr w:type="spellEnd"/>
+            <w:r>
+              <w:rPr>
+                <w:rFonts w:cstheme="minorHAnsi"/>
+                <w:szCs w:val="24"/>
+              </w:rPr>
+              <w:t xml:space="preserve"> </w:t>
+            </w:r>
+            <w:proofErr w:type="spellStart"/>
+            <w:r>
+              <w:rPr>
+                <w:rFonts w:cstheme="minorHAnsi"/>
+                <w:szCs w:val="24"/>
+              </w:rPr>
+              <w:t>img_icon</w:t>
+            </w:r>
+            <w:proofErr w:type="spellEnd"/>
+            <w:r>
+              <w:rPr>
+                <w:rFonts w:cstheme="minorHAnsi"/>
+                <w:szCs w:val="24"/>
+              </w:rPr>
+              <w:t>, int width, int height</w:t>
             </w:r>
           </w:p>
         </w:tc>
@@ -20970,30 +21002,22 @@
           <w:tcPr>
             <w:tcW w:w="9350" w:type="dxa"/>
             <w:gridSpan w:val="2"/>
-          </w:tcPr>
-          <w:p>
-            <w:pPr>
-              <w:rPr>
-                <w:rFonts w:cstheme="minorHAnsi"/>
-                <w:szCs w:val="24"/>
-              </w:rPr>
-            </w:pPr>
-            <w:r>
-              <w:rPr>
-                <w:rFonts w:cstheme="minorHAnsi"/>
-                <w:szCs w:val="24"/>
-              </w:rPr>
-              <w:t xml:space="preserve">Return Type: </w:t>
-            </w:r>
-            <w:proofErr w:type="spellStart"/>
-            <w:r>
-              <w:rPr>
-                <w:rFonts w:cstheme="minorHAnsi"/>
-                <w:szCs w:val="24"/>
-              </w:rPr>
-              <w:t>ChartPanel</w:t>
-            </w:r>
-            <w:proofErr w:type="spellEnd"/>
+            <w:shd w:val="clear" w:color="auto" w:fill="auto"/>
+          </w:tcPr>
+          <w:p>
+            <w:pPr>
+              <w:rPr>
+                <w:rFonts w:cstheme="minorHAnsi"/>
+                <w:szCs w:val="24"/>
+              </w:rPr>
+            </w:pPr>
+            <w:r>
+              <w:rPr>
+                <w:rFonts w:cstheme="minorHAnsi"/>
+                <w:szCs w:val="24"/>
+              </w:rPr>
+              <w:t>Return Type: Icon</w:t>
+            </w:r>
           </w:p>
         </w:tc>
       </w:tr>
@@ -21002,49 +21026,60 @@
           <w:tcPr>
             <w:tcW w:w="9350" w:type="dxa"/>
             <w:gridSpan w:val="2"/>
-          </w:tcPr>
-          <w:p>
-            <w:pPr>
-              <w:rPr>
-                <w:rFonts w:cstheme="minorHAnsi"/>
-                <w:szCs w:val="24"/>
-              </w:rPr>
-            </w:pPr>
-            <w:r>
-              <w:rPr>
-                <w:rFonts w:cstheme="minorHAnsi"/>
-                <w:szCs w:val="24"/>
-              </w:rPr>
-              <w:t xml:space="preserve">Description: </w:t>
-            </w:r>
-            <w:r>
-              <w:rPr>
-                <w:rFonts w:cstheme="minorHAnsi"/>
-                <w:szCs w:val="24"/>
-              </w:rPr>
-              <w:t xml:space="preserve">Creates blank graph. </w:t>
-            </w:r>
-          </w:p>
-        </w:tc>
-      </w:tr>
-      <w:tr>
-        <w:tc>
-          <w:tcPr>
-            <w:tcW w:w="4675" w:type="dxa"/>
-            <w:shd w:val="clear" w:color="auto" w:fill="D9E2F3" w:themeFill="accent1" w:themeFillTint="33"/>
-          </w:tcPr>
-          <w:p>
-            <w:pPr>
-              <w:rPr>
-                <w:rFonts w:cstheme="minorHAnsi"/>
-                <w:szCs w:val="24"/>
-              </w:rPr>
-            </w:pPr>
-            <w:r>
-              <w:rPr>
-                <w:rFonts w:cstheme="minorHAnsi"/>
-                <w:szCs w:val="24"/>
-              </w:rPr>
+            <w:shd w:val="clear" w:color="auto" w:fill="auto"/>
+          </w:tcPr>
+          <w:p>
+            <w:pPr>
+              <w:rPr>
+                <w:rFonts w:cstheme="minorHAnsi"/>
+                <w:szCs w:val="24"/>
+              </w:rPr>
+            </w:pPr>
+            <w:r>
+              <w:rPr>
+                <w:rFonts w:cstheme="minorHAnsi"/>
+                <w:szCs w:val="24"/>
+              </w:rPr>
+              <w:t xml:space="preserve">Description: Resizes </w:t>
+            </w:r>
+            <w:proofErr w:type="spellStart"/>
+            <w:r>
+              <w:rPr>
+                <w:rFonts w:cstheme="minorHAnsi"/>
+                <w:szCs w:val="24"/>
+              </w:rPr>
+              <w:t>img_icon</w:t>
+            </w:r>
+            <w:proofErr w:type="spellEnd"/>
+            <w:r>
+              <w:rPr>
+                <w:rFonts w:cstheme="minorHAnsi"/>
+                <w:szCs w:val="24"/>
+              </w:rPr>
+              <w:t xml:space="preserve"> to the given width and height. </w:t>
+            </w:r>
+          </w:p>
+        </w:tc>
+      </w:tr>
+      <w:tr>
+        <w:tc>
+          <w:tcPr>
+            <w:tcW w:w="4675" w:type="dxa"/>
+            <w:shd w:val="clear" w:color="auto" w:fill="D9E2F3" w:themeFill="accent1" w:themeFillTint="33"/>
+          </w:tcPr>
+          <w:p>
+            <w:pPr>
+              <w:rPr>
+                <w:rFonts w:cstheme="minorHAnsi"/>
+                <w:szCs w:val="24"/>
+              </w:rPr>
+            </w:pPr>
+            <w:r>
+              <w:rPr>
+                <w:rFonts w:cstheme="minorHAnsi"/>
+                <w:szCs w:val="24"/>
+              </w:rPr>
+              <w:lastRenderedPageBreak/>
               <w:t xml:space="preserve">Name: </w:t>
             </w:r>
             <w:proofErr w:type="spellStart"/>
@@ -21053,7 +21088,7 @@
                 <w:rFonts w:cstheme="minorHAnsi"/>
                 <w:szCs w:val="24"/>
               </w:rPr>
-              <w:t>createNewProject</w:t>
+              <w:t>blankGraph</w:t>
             </w:r>
             <w:proofErr w:type="spellEnd"/>
           </w:p>
@@ -21098,7 +21133,121 @@
                 <w:rFonts w:cstheme="minorHAnsi"/>
                 <w:szCs w:val="24"/>
               </w:rPr>
-              <w:lastRenderedPageBreak/>
+              <w:t xml:space="preserve">Return Type: </w:t>
+            </w:r>
+            <w:proofErr w:type="spellStart"/>
+            <w:r>
+              <w:rPr>
+                <w:rFonts w:cstheme="minorHAnsi"/>
+                <w:szCs w:val="24"/>
+              </w:rPr>
+              <w:t>ChartPanel</w:t>
+            </w:r>
+            <w:proofErr w:type="spellEnd"/>
+          </w:p>
+        </w:tc>
+      </w:tr>
+      <w:tr>
+        <w:tc>
+          <w:tcPr>
+            <w:tcW w:w="9350" w:type="dxa"/>
+            <w:gridSpan w:val="2"/>
+          </w:tcPr>
+          <w:p>
+            <w:pPr>
+              <w:rPr>
+                <w:rFonts w:cstheme="minorHAnsi"/>
+                <w:szCs w:val="24"/>
+              </w:rPr>
+            </w:pPr>
+            <w:r>
+              <w:rPr>
+                <w:rFonts w:cstheme="minorHAnsi"/>
+                <w:szCs w:val="24"/>
+              </w:rPr>
+              <w:t xml:space="preserve">Description: </w:t>
+            </w:r>
+            <w:r>
+              <w:rPr>
+                <w:rFonts w:cstheme="minorHAnsi"/>
+                <w:szCs w:val="24"/>
+              </w:rPr>
+              <w:t xml:space="preserve">Creates blank graph. </w:t>
+            </w:r>
+          </w:p>
+        </w:tc>
+      </w:tr>
+      <w:tr>
+        <w:tc>
+          <w:tcPr>
+            <w:tcW w:w="4675" w:type="dxa"/>
+            <w:shd w:val="clear" w:color="auto" w:fill="D9E2F3" w:themeFill="accent1" w:themeFillTint="33"/>
+          </w:tcPr>
+          <w:p>
+            <w:pPr>
+              <w:rPr>
+                <w:rFonts w:cstheme="minorHAnsi"/>
+                <w:szCs w:val="24"/>
+              </w:rPr>
+            </w:pPr>
+            <w:r>
+              <w:rPr>
+                <w:rFonts w:cstheme="minorHAnsi"/>
+                <w:szCs w:val="24"/>
+              </w:rPr>
+              <w:t xml:space="preserve">Name: </w:t>
+            </w:r>
+            <w:proofErr w:type="spellStart"/>
+            <w:r>
+              <w:rPr>
+                <w:rFonts w:cstheme="minorHAnsi"/>
+                <w:szCs w:val="24"/>
+              </w:rPr>
+              <w:t>createNewProject</w:t>
+            </w:r>
+            <w:proofErr w:type="spellEnd"/>
+          </w:p>
+        </w:tc>
+        <w:tc>
+          <w:tcPr>
+            <w:tcW w:w="4675" w:type="dxa"/>
+            <w:shd w:val="clear" w:color="auto" w:fill="D9E2F3" w:themeFill="accent1" w:themeFillTint="33"/>
+          </w:tcPr>
+          <w:p>
+            <w:pPr>
+              <w:rPr>
+                <w:rFonts w:cstheme="minorHAnsi"/>
+                <w:szCs w:val="24"/>
+              </w:rPr>
+            </w:pPr>
+            <w:r>
+              <w:rPr>
+                <w:rFonts w:cstheme="minorHAnsi"/>
+                <w:szCs w:val="24"/>
+              </w:rPr>
+              <w:t xml:space="preserve">Params: </w:t>
+            </w:r>
+          </w:p>
+        </w:tc>
+      </w:tr>
+      <w:tr>
+        <w:tc>
+          <w:tcPr>
+            <w:tcW w:w="9350" w:type="dxa"/>
+            <w:gridSpan w:val="2"/>
+          </w:tcPr>
+          <w:p>
+            <w:pPr>
+              <w:rPr>
+                <w:rFonts w:cstheme="minorHAnsi"/>
+                <w:szCs w:val="24"/>
+              </w:rPr>
+            </w:pPr>
+            <w:r>
+              <w:rPr>
+                <w:rFonts w:cstheme="minorHAnsi"/>
+                <w:szCs w:val="24"/>
+              </w:rPr>
               <w:t xml:space="preserve">Return Type: </w:t>
             </w:r>
             <w:r>
@@ -22158,6 +22307,7 @@
       </w:pPr>
       <w:bookmarkStart w:id="46" w:name="_Toc107859943"/>
       <w:r>
+        <w:lastRenderedPageBreak/>
         <w:t>Functions</w:t>
       </w:r>
       <w:bookmarkEnd w:id="46"/>
@@ -22372,7 +22522,6 @@
                 <w:rFonts w:cstheme="minorHAnsi"/>
                 <w:szCs w:val="24"/>
               </w:rPr>
-              <w:lastRenderedPageBreak/>
               <w:t xml:space="preserve">Return Type: </w:t>
             </w:r>
             <w:r>
@@ -23627,6 +23776,7 @@
       </w:pPr>
       <w:bookmarkStart w:id="49" w:name="_Toc107859946"/>
       <w:r>
+        <w:lastRenderedPageBreak/>
         <w:t>Functions</w:t>
       </w:r>
       <w:bookmarkEnd w:id="49"/>
@@ -23956,7 +24106,6 @@
                 <w:rFonts w:cstheme="minorHAnsi"/>
                 <w:szCs w:val="24"/>
               </w:rPr>
-              <w:lastRenderedPageBreak/>
               <w:t xml:space="preserve">Name: </w:t>
             </w:r>
             <w:proofErr w:type="spellStart"/>
@@ -25481,6 +25630,7 @@
                 <w:rFonts w:cstheme="minorHAnsi"/>
                 <w:szCs w:val="24"/>
               </w:rPr>
+              <w:lastRenderedPageBreak/>
               <w:t xml:space="preserve">Return Type: </w:t>
             </w:r>
             <w:r>
@@ -25663,7 +25813,6 @@
                 <w:rFonts w:cstheme="minorHAnsi"/>
                 <w:szCs w:val="24"/>
               </w:rPr>
-              <w:lastRenderedPageBreak/>
               <w:t xml:space="preserve">Return Type: </w:t>
             </w:r>
             <w:r>
@@ -26790,6 +26939,7 @@
                 <w:rFonts w:cstheme="minorHAnsi"/>
                 <w:szCs w:val="24"/>
               </w:rPr>
+              <w:lastRenderedPageBreak/>
               <w:t xml:space="preserve">Name: </w:t>
             </w:r>
             <w:proofErr w:type="spellStart"/>
@@ -27224,7 +27374,6 @@
                 <w:rFonts w:cstheme="minorHAnsi"/>
                 <w:szCs w:val="24"/>
               </w:rPr>
-              <w:lastRenderedPageBreak/>
               <w:t xml:space="preserve">Name: </w:t>
             </w:r>
             <w:proofErr w:type="spellStart"/>
@@ -28309,6 +28458,7 @@
                 <w:rFonts w:cstheme="minorHAnsi"/>
                 <w:szCs w:val="24"/>
               </w:rPr>
+              <w:lastRenderedPageBreak/>
               <w:t xml:space="preserve">Return Type: </w:t>
             </w:r>
             <w:r>

</xml_diff>